<commit_message>
it is git tutorial 12 unstaging and unmodifying
</commit_message>
<xml_diff>
--- a/NOTES/GIT NOTES.docx
+++ b/NOTES/GIT NOTES.docx
@@ -6223,44 +6223,1297 @@
         </w:rPr>
         <w:t>” command. It will remove that file from the tracker and it will become an untracked file</w:t>
       </w:r>
+    </w:p>
+    <w:p>
+      <w:pPr>
+        <w:pStyle w:val="NormalWeb"/>
+        <w:shd w:val="clear" w:color="auto" w:fill="F8F9FA"/>
+        <w:spacing w:before="0" w:beforeAutospacing="0"/>
+        <w:rPr>
+          <w:rFonts w:ascii="Helvetica" w:hAnsi="Helvetica"/>
+          <w:color w:val="212529"/>
+          <w:sz w:val="28"/>
+          <w:szCs w:val="28"/>
+        </w:rPr>
+      </w:pPr>
+      <w:r>
+        <w:rPr>
+          <w:rFonts w:ascii="Helvetica" w:hAnsi="Helvetica"/>
+          <w:color w:val="212529"/>
+          <w:sz w:val="28"/>
+          <w:szCs w:val="28"/>
+        </w:rPr>
+        <w:t> </w:t>
+      </w:r>
+    </w:p>
+    <w:p/>
+    <w:p/>
+    <w:p/>
+    <w:p/>
+    <w:p/>
+    <w:p/>
+    <w:p/>
+    <w:p/>
+    <w:p/>
+    <w:p/>
+    <w:p/>
+    <w:p/>
+    <w:p/>
+    <w:p>
+      <w:pPr>
+        <w:pStyle w:val="Heading3"/>
+        <w:shd w:val="clear" w:color="auto" w:fill="F8F9FA"/>
+        <w:rPr>
+          <w:rFonts w:ascii="Segoe UI" w:hAnsi="Segoe UI" w:cs="Segoe UI"/>
+          <w:bCs w:val="0"/>
+          <w:color w:val="212529"/>
+          <w:sz w:val="44"/>
+          <w:szCs w:val="44"/>
+        </w:rPr>
+      </w:pPr>
+      <w:r>
+        <w:rPr>
+          <w:rFonts w:ascii="Segoe UI" w:hAnsi="Segoe UI" w:cs="Segoe UI"/>
+          <w:bCs w:val="0"/>
+          <w:color w:val="212529"/>
+          <w:sz w:val="44"/>
+          <w:szCs w:val="44"/>
+        </w:rPr>
+        <w:lastRenderedPageBreak/>
+        <w:t>Git Tutorials #11</w:t>
+      </w:r>
+    </w:p>
+    <w:p>
+      <w:pPr>
+        <w:pStyle w:val="Heading3"/>
+        <w:shd w:val="clear" w:color="auto" w:fill="F8F9FA"/>
+        <w:rPr>
+          <w:rFonts w:ascii="Segoe UI" w:hAnsi="Segoe UI" w:cs="Segoe UI"/>
+          <w:b w:val="0"/>
+          <w:bCs w:val="0"/>
+          <w:color w:val="212529"/>
+        </w:rPr>
+      </w:pPr>
+      <w:r>
+        <w:rPr>
+          <w:rFonts w:ascii="Segoe UI" w:hAnsi="Segoe UI" w:cs="Segoe UI"/>
+          <w:b w:val="0"/>
+          <w:bCs w:val="0"/>
+          <w:color w:val="212529"/>
+        </w:rPr>
+        <w:t xml:space="preserve">Git Log: Viewing &amp; Changing Commits </w:t>
+      </w:r>
+      <w:proofErr w:type="gramStart"/>
+      <w:r>
+        <w:rPr>
+          <w:rFonts w:ascii="Segoe UI" w:hAnsi="Segoe UI" w:cs="Segoe UI"/>
+          <w:b w:val="0"/>
+          <w:bCs w:val="0"/>
+          <w:color w:val="212529"/>
+        </w:rPr>
+        <w:t>In</w:t>
+      </w:r>
+      <w:proofErr w:type="gramEnd"/>
+      <w:r>
+        <w:rPr>
+          <w:rFonts w:ascii="Segoe UI" w:hAnsi="Segoe UI" w:cs="Segoe UI"/>
+          <w:b w:val="0"/>
+          <w:bCs w:val="0"/>
+          <w:color w:val="212529"/>
+        </w:rPr>
+        <w:t xml:space="preserve"> Git | </w:t>
+      </w:r>
+    </w:p>
+    <w:p>
+      <w:pPr>
+        <w:pStyle w:val="NormalWeb"/>
+        <w:shd w:val="clear" w:color="auto" w:fill="F8F9FA"/>
+        <w:spacing w:before="0" w:beforeAutospacing="0"/>
+        <w:rPr>
+          <w:rFonts w:ascii="Helvetica" w:hAnsi="Helvetica" w:cs="Helvetica"/>
+          <w:color w:val="212529"/>
+          <w:sz w:val="28"/>
+          <w:szCs w:val="28"/>
+        </w:rPr>
+      </w:pPr>
+      <w:r>
+        <w:rPr>
+          <w:rFonts w:ascii="Helvetica" w:hAnsi="Helvetica" w:cs="Helvetica"/>
+          <w:color w:val="212529"/>
+          <w:sz w:val="28"/>
+          <w:szCs w:val="28"/>
+        </w:rPr>
+        <w:t xml:space="preserve">Hey everyone welcome, </w:t>
+      </w:r>
+      <w:proofErr w:type="gramStart"/>
+      <w:r>
+        <w:rPr>
+          <w:rFonts w:ascii="Helvetica" w:hAnsi="Helvetica" w:cs="Helvetica"/>
+          <w:color w:val="212529"/>
+          <w:sz w:val="28"/>
+          <w:szCs w:val="28"/>
+        </w:rPr>
+        <w:t>Today</w:t>
+      </w:r>
+      <w:proofErr w:type="gramEnd"/>
+      <w:r>
+        <w:rPr>
+          <w:rFonts w:ascii="Helvetica" w:hAnsi="Helvetica" w:cs="Helvetica"/>
+          <w:color w:val="212529"/>
+          <w:sz w:val="28"/>
+          <w:szCs w:val="28"/>
+        </w:rPr>
+        <w:t xml:space="preserve"> we are going to learn how to view and change commits on a git repository. So let’s get started. </w:t>
+      </w:r>
+    </w:p>
+    <w:p>
+      <w:pPr>
+        <w:pStyle w:val="Heading5"/>
+        <w:shd w:val="clear" w:color="auto" w:fill="F8F9FA"/>
+        <w:spacing w:before="375" w:after="135"/>
+        <w:rPr>
+          <w:rFonts w:ascii="Segoe UI" w:hAnsi="Segoe UI" w:cs="Segoe UI"/>
+          <w:color w:val="212529"/>
+          <w:sz w:val="20"/>
+          <w:szCs w:val="20"/>
+        </w:rPr>
+      </w:pPr>
+      <w:r>
+        <w:rPr>
+          <w:rStyle w:val="Strong"/>
+          <w:b w:val="0"/>
+          <w:bCs w:val="0"/>
+          <w:color w:val="212529"/>
+        </w:rPr>
+        <w:t>Commits History:</w:t>
+      </w:r>
+    </w:p>
+    <w:p>
+      <w:pPr>
+        <w:pStyle w:val="NormalWeb"/>
+        <w:shd w:val="clear" w:color="auto" w:fill="F8F9FA"/>
+        <w:spacing w:before="0" w:beforeAutospacing="0"/>
+        <w:rPr>
+          <w:rFonts w:ascii="Helvetica" w:hAnsi="Helvetica" w:cs="Helvetica"/>
+          <w:color w:val="212529"/>
+          <w:sz w:val="28"/>
+          <w:szCs w:val="28"/>
+        </w:rPr>
+      </w:pPr>
+      <w:r>
+        <w:rPr>
+          <w:rFonts w:ascii="Helvetica" w:hAnsi="Helvetica" w:cs="Helvetica"/>
+          <w:color w:val="212529"/>
+          <w:sz w:val="28"/>
+          <w:szCs w:val="28"/>
+        </w:rPr>
+        <w:t xml:space="preserve">To see the commits made on the </w:t>
+      </w:r>
+      <w:proofErr w:type="spellStart"/>
+      <w:r>
+        <w:rPr>
+          <w:rFonts w:ascii="Helvetica" w:hAnsi="Helvetica" w:cs="Helvetica"/>
+          <w:color w:val="212529"/>
+          <w:sz w:val="28"/>
+          <w:szCs w:val="28"/>
+        </w:rPr>
+        <w:t>git</w:t>
+      </w:r>
+      <w:proofErr w:type="spellEnd"/>
+      <w:r>
+        <w:rPr>
+          <w:rFonts w:ascii="Helvetica" w:hAnsi="Helvetica" w:cs="Helvetica"/>
+          <w:color w:val="212529"/>
+          <w:sz w:val="28"/>
+          <w:szCs w:val="28"/>
+        </w:rPr>
+        <w:t xml:space="preserve"> repo, we need to type “</w:t>
+      </w:r>
+      <w:r>
+        <w:rPr>
+          <w:rStyle w:val="Strong"/>
+          <w:rFonts w:ascii="Helvetica" w:hAnsi="Helvetica" w:cs="Helvetica"/>
+          <w:color w:val="212529"/>
+          <w:sz w:val="28"/>
+          <w:szCs w:val="28"/>
+        </w:rPr>
+        <w:t>git log</w:t>
+      </w:r>
+      <w:r>
+        <w:rPr>
+          <w:rFonts w:ascii="Helvetica" w:hAnsi="Helvetica" w:cs="Helvetica"/>
+          <w:color w:val="212529"/>
+          <w:sz w:val="28"/>
+          <w:szCs w:val="28"/>
+        </w:rPr>
+        <w:t>”. After typing this you can see the commits that have been made on the repo. To exit we need to type “q” on our keyboard and press enter.</w:t>
+      </w:r>
+    </w:p>
+    <w:p>
+      <w:pPr>
+        <w:pStyle w:val="Heading5"/>
+        <w:shd w:val="clear" w:color="auto" w:fill="F8F9FA"/>
+        <w:spacing w:before="375" w:after="135"/>
+        <w:rPr>
+          <w:rFonts w:ascii="Segoe UI" w:hAnsi="Segoe UI" w:cs="Segoe UI"/>
+          <w:color w:val="212529"/>
+          <w:sz w:val="20"/>
+          <w:szCs w:val="20"/>
+        </w:rPr>
+      </w:pPr>
+      <w:r>
+        <w:rPr>
+          <w:rStyle w:val="Strong"/>
+          <w:b w:val="0"/>
+          <w:bCs w:val="0"/>
+          <w:color w:val="212529"/>
+        </w:rPr>
+        <w:t>Diff in Commits:</w:t>
+      </w:r>
+    </w:p>
+    <w:p>
+      <w:pPr>
+        <w:pStyle w:val="NormalWeb"/>
+        <w:shd w:val="clear" w:color="auto" w:fill="F8F9FA"/>
+        <w:spacing w:before="0" w:beforeAutospacing="0"/>
+        <w:rPr>
+          <w:rFonts w:ascii="Helvetica" w:hAnsi="Helvetica" w:cs="Helvetica"/>
+          <w:color w:val="212529"/>
+          <w:sz w:val="28"/>
+          <w:szCs w:val="28"/>
+        </w:rPr>
+      </w:pPr>
+      <w:r>
+        <w:rPr>
+          <w:rFonts w:ascii="Helvetica" w:hAnsi="Helvetica" w:cs="Helvetica"/>
+          <w:color w:val="212529"/>
+          <w:sz w:val="28"/>
+          <w:szCs w:val="28"/>
+        </w:rPr>
+        <w:t>To see the Diff in a commit we need to use “</w:t>
+      </w:r>
+      <w:r>
+        <w:rPr>
+          <w:rStyle w:val="Strong"/>
+          <w:rFonts w:ascii="Helvetica" w:hAnsi="Helvetica" w:cs="Helvetica"/>
+          <w:color w:val="212529"/>
+          <w:sz w:val="28"/>
+          <w:szCs w:val="28"/>
+        </w:rPr>
+        <w:t>git log -p</w:t>
+      </w:r>
+      <w:r>
+        <w:rPr>
+          <w:rFonts w:ascii="Helvetica" w:hAnsi="Helvetica" w:cs="Helvetica"/>
+          <w:color w:val="212529"/>
+          <w:sz w:val="28"/>
+          <w:szCs w:val="28"/>
+        </w:rPr>
+        <w:t>”. It will show what has been changed on a commit. To see specific no commits with changes we need to use “</w:t>
+      </w:r>
+      <w:r>
+        <w:rPr>
+          <w:rStyle w:val="Strong"/>
+          <w:rFonts w:ascii="Helvetica" w:hAnsi="Helvetica" w:cs="Helvetica"/>
+          <w:color w:val="212529"/>
+          <w:sz w:val="28"/>
+          <w:szCs w:val="28"/>
+        </w:rPr>
+        <w:t>git log -p -2</w:t>
+      </w:r>
+      <w:proofErr w:type="gramStart"/>
+      <w:r>
+        <w:rPr>
+          <w:rFonts w:ascii="Helvetica" w:hAnsi="Helvetica" w:cs="Helvetica"/>
+          <w:color w:val="212529"/>
+          <w:sz w:val="28"/>
+          <w:szCs w:val="28"/>
+        </w:rPr>
+        <w:t>”(</w:t>
+      </w:r>
+      <w:proofErr w:type="gramEnd"/>
+      <w:r>
+        <w:rPr>
+          <w:rFonts w:ascii="Helvetica" w:hAnsi="Helvetica" w:cs="Helvetica"/>
+          <w:color w:val="212529"/>
+          <w:sz w:val="28"/>
+          <w:szCs w:val="28"/>
+        </w:rPr>
+        <w:t>for seeing the last 2 changes).</w:t>
+      </w:r>
+    </w:p>
+    <w:p>
+      <w:pPr>
+        <w:pStyle w:val="Heading5"/>
+        <w:shd w:val="clear" w:color="auto" w:fill="F8F9FA"/>
+        <w:spacing w:before="375" w:after="135"/>
+        <w:rPr>
+          <w:rFonts w:ascii="Segoe UI" w:hAnsi="Segoe UI" w:cs="Segoe UI"/>
+          <w:color w:val="212529"/>
+          <w:sz w:val="20"/>
+          <w:szCs w:val="20"/>
+        </w:rPr>
+      </w:pPr>
+      <w:r>
+        <w:rPr>
+          <w:rStyle w:val="Strong"/>
+          <w:b w:val="0"/>
+          <w:bCs w:val="0"/>
+          <w:color w:val="212529"/>
+        </w:rPr>
+        <w:t>Brief Summary:</w:t>
+      </w:r>
+    </w:p>
+    <w:p>
+      <w:pPr>
+        <w:pStyle w:val="NormalWeb"/>
+        <w:shd w:val="clear" w:color="auto" w:fill="F8F9FA"/>
+        <w:spacing w:before="0" w:beforeAutospacing="0"/>
+        <w:rPr>
+          <w:rFonts w:ascii="Helvetica" w:hAnsi="Helvetica" w:cs="Helvetica"/>
+          <w:color w:val="212529"/>
+          <w:sz w:val="28"/>
+          <w:szCs w:val="28"/>
+        </w:rPr>
+      </w:pPr>
+      <w:r>
+        <w:rPr>
+          <w:rFonts w:ascii="Helvetica" w:hAnsi="Helvetica" w:cs="Helvetica"/>
+          <w:color w:val="212529"/>
+          <w:sz w:val="28"/>
+          <w:szCs w:val="28"/>
+        </w:rPr>
+        <w:t>Also we can get a brief summary of commits by typing “</w:t>
+      </w:r>
+      <w:r>
+        <w:rPr>
+          <w:rStyle w:val="Strong"/>
+          <w:rFonts w:ascii="Helvetica" w:hAnsi="Helvetica" w:cs="Helvetica"/>
+          <w:color w:val="212529"/>
+          <w:sz w:val="28"/>
+          <w:szCs w:val="28"/>
+        </w:rPr>
+        <w:t>git log --stat</w:t>
+      </w:r>
+      <w:r>
+        <w:rPr>
+          <w:rFonts w:ascii="Helvetica" w:hAnsi="Helvetica" w:cs="Helvetica"/>
+          <w:color w:val="212529"/>
+          <w:sz w:val="28"/>
+          <w:szCs w:val="28"/>
+        </w:rPr>
+        <w:t>”.</w:t>
+      </w:r>
+    </w:p>
+    <w:p>
+      <w:pPr>
+        <w:pStyle w:val="NormalWeb"/>
+        <w:shd w:val="clear" w:color="auto" w:fill="F8F9FA"/>
+        <w:spacing w:before="0" w:beforeAutospacing="0"/>
+        <w:rPr>
+          <w:rFonts w:ascii="Helvetica" w:hAnsi="Helvetica" w:cs="Helvetica"/>
+          <w:color w:val="212529"/>
+          <w:sz w:val="28"/>
+          <w:szCs w:val="28"/>
+        </w:rPr>
+      </w:pPr>
+      <w:r>
+        <w:rPr>
+          <w:rFonts w:ascii="Helvetica" w:hAnsi="Helvetica" w:cs="Helvetica"/>
+          <w:color w:val="212529"/>
+          <w:sz w:val="28"/>
+          <w:szCs w:val="28"/>
+        </w:rPr>
+        <w:t>If you want to see the commits on one line then type “</w:t>
+      </w:r>
+      <w:r>
+        <w:rPr>
+          <w:rStyle w:val="Strong"/>
+          <w:rFonts w:ascii="Helvetica" w:hAnsi="Helvetica" w:cs="Helvetica"/>
+          <w:color w:val="212529"/>
+          <w:sz w:val="28"/>
+          <w:szCs w:val="28"/>
+        </w:rPr>
+        <w:t>git log --pretty=</w:t>
+      </w:r>
+      <w:proofErr w:type="spellStart"/>
+      <w:proofErr w:type="gramStart"/>
+      <w:r>
+        <w:rPr>
+          <w:rStyle w:val="Strong"/>
+          <w:rFonts w:ascii="Helvetica" w:hAnsi="Helvetica" w:cs="Helvetica"/>
+          <w:color w:val="212529"/>
+          <w:sz w:val="28"/>
+          <w:szCs w:val="28"/>
+        </w:rPr>
+        <w:t>oneline</w:t>
+      </w:r>
+      <w:proofErr w:type="spellEnd"/>
+      <w:r>
+        <w:rPr>
+          <w:rFonts w:ascii="Helvetica" w:hAnsi="Helvetica" w:cs="Helvetica"/>
+          <w:color w:val="212529"/>
+          <w:sz w:val="28"/>
+          <w:szCs w:val="28"/>
+        </w:rPr>
+        <w:t> ”</w:t>
+      </w:r>
+      <w:proofErr w:type="gramEnd"/>
+      <w:r>
+        <w:rPr>
+          <w:rFonts w:ascii="Helvetica" w:hAnsi="Helvetica" w:cs="Helvetica"/>
+          <w:color w:val="212529"/>
+          <w:sz w:val="28"/>
+          <w:szCs w:val="28"/>
+        </w:rPr>
+        <w:t>.</w:t>
+      </w:r>
+    </w:p>
+    <w:p>
+      <w:pPr>
+        <w:pStyle w:val="Heading5"/>
+        <w:shd w:val="clear" w:color="auto" w:fill="F8F9FA"/>
+        <w:spacing w:before="375" w:after="135"/>
+        <w:rPr>
+          <w:rFonts w:ascii="Segoe UI" w:hAnsi="Segoe UI" w:cs="Segoe UI"/>
+          <w:color w:val="212529"/>
+          <w:sz w:val="20"/>
+          <w:szCs w:val="20"/>
+        </w:rPr>
+      </w:pPr>
+      <w:r>
+        <w:rPr>
+          <w:rStyle w:val="Strong"/>
+          <w:b w:val="0"/>
+          <w:bCs w:val="0"/>
+          <w:color w:val="212529"/>
+        </w:rPr>
+        <w:t>Customized Commit Output:</w:t>
+      </w:r>
+    </w:p>
+    <w:p>
+      <w:pPr>
+        <w:pStyle w:val="NormalWeb"/>
+        <w:shd w:val="clear" w:color="auto" w:fill="F8F9FA"/>
+        <w:spacing w:before="0" w:beforeAutospacing="0"/>
+        <w:rPr>
+          <w:rFonts w:ascii="Helvetica" w:hAnsi="Helvetica" w:cs="Helvetica"/>
+          <w:color w:val="212529"/>
+          <w:sz w:val="28"/>
+          <w:szCs w:val="28"/>
+        </w:rPr>
+      </w:pPr>
+      <w:r>
+        <w:rPr>
+          <w:rFonts w:ascii="Helvetica" w:hAnsi="Helvetica" w:cs="Helvetica"/>
+          <w:color w:val="212529"/>
+          <w:sz w:val="28"/>
+          <w:szCs w:val="28"/>
+        </w:rPr>
+        <w:t xml:space="preserve">If you just want to see the commits and </w:t>
+      </w:r>
+      <w:proofErr w:type="gramStart"/>
+      <w:r>
+        <w:rPr>
+          <w:rFonts w:ascii="Helvetica" w:hAnsi="Helvetica" w:cs="Helvetica"/>
+          <w:color w:val="212529"/>
+          <w:sz w:val="28"/>
+          <w:szCs w:val="28"/>
+        </w:rPr>
+        <w:t>The</w:t>
+      </w:r>
+      <w:proofErr w:type="gramEnd"/>
+      <w:r>
+        <w:rPr>
+          <w:rFonts w:ascii="Helvetica" w:hAnsi="Helvetica" w:cs="Helvetica"/>
+          <w:color w:val="212529"/>
+          <w:sz w:val="28"/>
+          <w:szCs w:val="28"/>
+        </w:rPr>
+        <w:t xml:space="preserve"> author then use “</w:t>
+      </w:r>
+      <w:r>
+        <w:rPr>
+          <w:rStyle w:val="Strong"/>
+          <w:rFonts w:ascii="Helvetica" w:hAnsi="Helvetica" w:cs="Helvetica"/>
+          <w:color w:val="212529"/>
+          <w:sz w:val="28"/>
+          <w:szCs w:val="28"/>
+        </w:rPr>
+        <w:t>git log --pretty=short</w:t>
+      </w:r>
+      <w:r>
+        <w:rPr>
+          <w:rFonts w:ascii="Helvetica" w:hAnsi="Helvetica" w:cs="Helvetica"/>
+          <w:color w:val="212529"/>
+          <w:sz w:val="28"/>
+          <w:szCs w:val="28"/>
+        </w:rPr>
+        <w:t>”. And if you want a little bit more info like who is the committer, commit message, then use “</w:t>
+      </w:r>
+      <w:r>
+        <w:rPr>
+          <w:rStyle w:val="Strong"/>
+          <w:rFonts w:ascii="Helvetica" w:hAnsi="Helvetica" w:cs="Helvetica"/>
+          <w:color w:val="212529"/>
+          <w:sz w:val="28"/>
+          <w:szCs w:val="28"/>
+        </w:rPr>
+        <w:t>git log --pretty=full</w:t>
+      </w:r>
+      <w:r>
+        <w:rPr>
+          <w:rFonts w:ascii="Helvetica" w:hAnsi="Helvetica" w:cs="Helvetica"/>
+          <w:color w:val="212529"/>
+          <w:sz w:val="28"/>
+          <w:szCs w:val="28"/>
+        </w:rPr>
+        <w:t>”.</w:t>
+      </w:r>
+    </w:p>
+    <w:p>
+      <w:pPr>
+        <w:pStyle w:val="NormalWeb"/>
+        <w:shd w:val="clear" w:color="auto" w:fill="F8F9FA"/>
+        <w:spacing w:before="0" w:beforeAutospacing="0"/>
+        <w:rPr>
+          <w:rFonts w:ascii="Helvetica" w:hAnsi="Helvetica" w:cs="Helvetica"/>
+          <w:color w:val="212529"/>
+          <w:sz w:val="28"/>
+          <w:szCs w:val="28"/>
+        </w:rPr>
+      </w:pPr>
+      <w:r>
+        <w:rPr>
+          <w:rFonts w:ascii="Helvetica" w:hAnsi="Helvetica" w:cs="Helvetica"/>
+          <w:color w:val="212529"/>
+          <w:sz w:val="28"/>
+          <w:szCs w:val="28"/>
+        </w:rPr>
+        <w:t>If you want to filter commits by time, then use this command, “</w:t>
+      </w:r>
+      <w:r>
+        <w:rPr>
+          <w:rStyle w:val="Strong"/>
+          <w:rFonts w:ascii="Helvetica" w:hAnsi="Helvetica" w:cs="Helvetica"/>
+          <w:color w:val="212529"/>
+          <w:sz w:val="28"/>
+          <w:szCs w:val="28"/>
+        </w:rPr>
+        <w:t>git log --since=2.weeks</w:t>
+      </w:r>
+      <w:r>
+        <w:rPr>
+          <w:rFonts w:ascii="Helvetica" w:hAnsi="Helvetica" w:cs="Helvetica"/>
+          <w:color w:val="212529"/>
+          <w:sz w:val="28"/>
+          <w:szCs w:val="28"/>
+        </w:rPr>
+        <w:t>”. To see the last 2 months of data type “</w:t>
+      </w:r>
+      <w:r>
+        <w:rPr>
+          <w:rStyle w:val="Strong"/>
+          <w:rFonts w:ascii="Helvetica" w:hAnsi="Helvetica" w:cs="Helvetica"/>
+          <w:color w:val="212529"/>
+          <w:sz w:val="28"/>
+          <w:szCs w:val="28"/>
+        </w:rPr>
+        <w:t>git log --since=2.months”.</w:t>
+      </w:r>
+    </w:p>
+    <w:p>
+      <w:pPr>
+        <w:pStyle w:val="NormalWeb"/>
+        <w:shd w:val="clear" w:color="auto" w:fill="F8F9FA"/>
+        <w:spacing w:before="0" w:beforeAutospacing="0"/>
+        <w:rPr>
+          <w:rFonts w:ascii="Helvetica" w:hAnsi="Helvetica" w:cs="Helvetica"/>
+          <w:color w:val="212529"/>
+          <w:sz w:val="28"/>
+          <w:szCs w:val="28"/>
+        </w:rPr>
+      </w:pPr>
+      <w:r>
+        <w:rPr>
+          <w:rFonts w:ascii="Helvetica" w:hAnsi="Helvetica" w:cs="Helvetica"/>
+          <w:color w:val="212529"/>
+          <w:sz w:val="28"/>
+          <w:szCs w:val="28"/>
+        </w:rPr>
+        <w:t>We can format the output by using the formatting</w:t>
+      </w:r>
+      <w:proofErr w:type="gramStart"/>
+      <w:r>
+        <w:rPr>
+          <w:rFonts w:ascii="Helvetica" w:hAnsi="Helvetica" w:cs="Helvetica"/>
+          <w:color w:val="212529"/>
+          <w:sz w:val="28"/>
+          <w:szCs w:val="28"/>
+        </w:rPr>
+        <w:t>  codes</w:t>
+      </w:r>
+      <w:proofErr w:type="gramEnd"/>
+      <w:r>
+        <w:rPr>
+          <w:rFonts w:ascii="Helvetica" w:hAnsi="Helvetica" w:cs="Helvetica"/>
+          <w:color w:val="212529"/>
+          <w:sz w:val="28"/>
+          <w:szCs w:val="28"/>
+        </w:rPr>
+        <w:t xml:space="preserve"> provided in </w:t>
+      </w:r>
+      <w:hyperlink r:id="rId10" w:history="1">
+        <w:r>
+          <w:rPr>
+            <w:rStyle w:val="Hyperlink"/>
+            <w:rFonts w:ascii="Helvetica" w:hAnsi="Helvetica" w:cs="Helvetica"/>
+            <w:color w:val="007BFF"/>
+            <w:sz w:val="28"/>
+            <w:szCs w:val="28"/>
+          </w:rPr>
+          <w:t>Git’s</w:t>
+        </w:r>
+      </w:hyperlink>
+      <w:r>
+        <w:rPr>
+          <w:rFonts w:ascii="Helvetica" w:hAnsi="Helvetica" w:cs="Helvetica"/>
+          <w:color w:val="212529"/>
+          <w:sz w:val="28"/>
+          <w:szCs w:val="28"/>
+        </w:rPr>
+        <w:t xml:space="preserve"> website. For an example we can use this format to print just the author name and the </w:t>
+      </w:r>
+      <w:proofErr w:type="gramStart"/>
+      <w:r>
+        <w:rPr>
+          <w:rFonts w:ascii="Helvetica" w:hAnsi="Helvetica" w:cs="Helvetica"/>
+          <w:color w:val="212529"/>
+          <w:sz w:val="28"/>
+          <w:szCs w:val="28"/>
+        </w:rPr>
+        <w:t>hash :</w:t>
+      </w:r>
+      <w:proofErr w:type="gramEnd"/>
+      <w:r>
+        <w:rPr>
+          <w:rFonts w:ascii="Helvetica" w:hAnsi="Helvetica" w:cs="Helvetica"/>
+          <w:color w:val="212529"/>
+          <w:sz w:val="28"/>
+          <w:szCs w:val="28"/>
+        </w:rPr>
+        <w:t xml:space="preserve"> “</w:t>
+      </w:r>
+      <w:r>
+        <w:rPr>
+          <w:rStyle w:val="Strong"/>
+          <w:rFonts w:ascii="Helvetica" w:hAnsi="Helvetica" w:cs="Helvetica"/>
+          <w:color w:val="212529"/>
+          <w:sz w:val="28"/>
+          <w:szCs w:val="28"/>
+        </w:rPr>
+        <w:t>git log --pretty=format:“%h --an”</w:t>
+      </w:r>
+      <w:r>
+        <w:rPr>
+          <w:rFonts w:ascii="Helvetica" w:hAnsi="Helvetica" w:cs="Helvetica"/>
+          <w:color w:val="212529"/>
+          <w:sz w:val="28"/>
+          <w:szCs w:val="28"/>
+        </w:rPr>
+        <w:t> ”. </w:t>
+      </w:r>
+    </w:p>
+    <w:p>
+      <w:pPr>
+        <w:pStyle w:val="Heading5"/>
+        <w:shd w:val="clear" w:color="auto" w:fill="F8F9FA"/>
+        <w:spacing w:before="375" w:after="135"/>
+        <w:rPr>
+          <w:rFonts w:ascii="Segoe UI" w:hAnsi="Segoe UI" w:cs="Segoe UI"/>
+          <w:color w:val="212529"/>
+          <w:sz w:val="20"/>
+          <w:szCs w:val="20"/>
+        </w:rPr>
+      </w:pPr>
+      <w:r>
+        <w:rPr>
+          <w:rStyle w:val="Strong"/>
+          <w:b w:val="0"/>
+          <w:bCs w:val="0"/>
+          <w:color w:val="212529"/>
+        </w:rPr>
+        <w:t xml:space="preserve">Changing </w:t>
+      </w:r>
+      <w:proofErr w:type="gramStart"/>
+      <w:r>
+        <w:rPr>
+          <w:rStyle w:val="Strong"/>
+          <w:b w:val="0"/>
+          <w:bCs w:val="0"/>
+          <w:color w:val="212529"/>
+        </w:rPr>
+        <w:t>A</w:t>
+      </w:r>
+      <w:proofErr w:type="gramEnd"/>
+      <w:r>
+        <w:rPr>
+          <w:rStyle w:val="Strong"/>
+          <w:b w:val="0"/>
+          <w:bCs w:val="0"/>
+          <w:color w:val="212529"/>
+        </w:rPr>
+        <w:t xml:space="preserve"> Commit Message:</w:t>
+      </w:r>
+    </w:p>
+    <w:p>
+      <w:pPr>
+        <w:pStyle w:val="NormalWeb"/>
+        <w:shd w:val="clear" w:color="auto" w:fill="F8F9FA"/>
+        <w:spacing w:before="0" w:beforeAutospacing="0"/>
+        <w:rPr>
+          <w:rFonts w:ascii="Helvetica" w:hAnsi="Helvetica" w:cs="Helvetica"/>
+          <w:color w:val="212529"/>
+          <w:sz w:val="28"/>
+          <w:szCs w:val="28"/>
+        </w:rPr>
+      </w:pPr>
+      <w:r>
+        <w:rPr>
+          <w:rFonts w:ascii="Helvetica" w:hAnsi="Helvetica" w:cs="Helvetica"/>
+          <w:color w:val="212529"/>
+          <w:sz w:val="28"/>
+          <w:szCs w:val="28"/>
+        </w:rPr>
+        <w:t>Now to change a commit. So, to change the most recent commit we need to type “</w:t>
+      </w:r>
+      <w:r>
+        <w:rPr>
+          <w:rStyle w:val="Strong"/>
+          <w:rFonts w:ascii="Helvetica" w:hAnsi="Helvetica" w:cs="Helvetica"/>
+          <w:color w:val="212529"/>
+          <w:sz w:val="28"/>
+          <w:szCs w:val="28"/>
+        </w:rPr>
+        <w:t>git commit --amend</w:t>
+      </w:r>
+      <w:r>
+        <w:rPr>
+          <w:rFonts w:ascii="Helvetica" w:hAnsi="Helvetica" w:cs="Helvetica"/>
+          <w:color w:val="212529"/>
+          <w:sz w:val="28"/>
+          <w:szCs w:val="28"/>
+        </w:rPr>
+        <w:t xml:space="preserve">” and press enter. Then an editor will open where you can change the commit message. All you need to do is change the message and then you need to close it by pressing </w:t>
+      </w:r>
+      <w:proofErr w:type="spellStart"/>
+      <w:r>
+        <w:rPr>
+          <w:rFonts w:ascii="Helvetica" w:hAnsi="Helvetica" w:cs="Helvetica"/>
+          <w:color w:val="212529"/>
+          <w:sz w:val="28"/>
+          <w:szCs w:val="28"/>
+        </w:rPr>
+        <w:t>i</w:t>
+      </w:r>
+      <w:proofErr w:type="spellEnd"/>
+      <w:r>
+        <w:rPr>
+          <w:rFonts w:ascii="Helvetica" w:hAnsi="Helvetica" w:cs="Helvetica"/>
+          <w:color w:val="212529"/>
+          <w:sz w:val="28"/>
+          <w:szCs w:val="28"/>
+        </w:rPr>
+        <w:t xml:space="preserve"> then esc key then type “</w:t>
+      </w:r>
+      <w:proofErr w:type="gramStart"/>
+      <w:r>
+        <w:rPr>
+          <w:rStyle w:val="Strong"/>
+          <w:rFonts w:ascii="Helvetica" w:hAnsi="Helvetica" w:cs="Helvetica"/>
+          <w:color w:val="212529"/>
+          <w:sz w:val="28"/>
+          <w:szCs w:val="28"/>
+        </w:rPr>
+        <w:t>:</w:t>
+      </w:r>
+      <w:proofErr w:type="spellStart"/>
+      <w:r>
+        <w:rPr>
+          <w:rStyle w:val="Strong"/>
+          <w:rFonts w:ascii="Helvetica" w:hAnsi="Helvetica" w:cs="Helvetica"/>
+          <w:color w:val="212529"/>
+          <w:sz w:val="28"/>
+          <w:szCs w:val="28"/>
+        </w:rPr>
+        <w:t>wq</w:t>
+      </w:r>
+      <w:proofErr w:type="spellEnd"/>
+      <w:proofErr w:type="gramEnd"/>
+      <w:r>
+        <w:rPr>
+          <w:rFonts w:ascii="Helvetica" w:hAnsi="Helvetica" w:cs="Helvetica"/>
+          <w:color w:val="212529"/>
+          <w:sz w:val="28"/>
+          <w:szCs w:val="28"/>
+        </w:rPr>
+        <w:t>” to exit the editor. Now you have successfully edited the commit.</w:t>
+      </w:r>
+    </w:p>
+    <w:p/>
+    <w:p/>
+    <w:p/>
+    <w:p/>
+    <w:p/>
+    <w:p>
+      <w:pPr>
+        <w:shd w:val="clear" w:color="auto" w:fill="F8F9FA"/>
+        <w:spacing w:before="100" w:beforeAutospacing="1" w:after="100" w:afterAutospacing="1" w:line="240" w:lineRule="auto"/>
+        <w:outlineLvl w:val="2"/>
+        <w:rPr>
+          <w:rFonts w:ascii="Segoe UI" w:eastAsia="Times New Roman" w:hAnsi="Segoe UI" w:cs="Segoe UI"/>
+          <w:b/>
+          <w:color w:val="212529"/>
+          <w:sz w:val="44"/>
+          <w:szCs w:val="44"/>
+          <w:lang w:eastAsia="en-IN"/>
+        </w:rPr>
+      </w:pPr>
+      <w:r>
+        <w:rPr>
+          <w:rFonts w:ascii="Segoe UI" w:eastAsia="Times New Roman" w:hAnsi="Segoe UI" w:cs="Segoe UI"/>
+          <w:b/>
+          <w:color w:val="212529"/>
+          <w:sz w:val="44"/>
+          <w:szCs w:val="44"/>
+          <w:lang w:eastAsia="en-IN"/>
+        </w:rPr>
+        <w:t>Git Tutorials #12</w:t>
+      </w:r>
+    </w:p>
+    <w:p>
+      <w:pPr>
+        <w:shd w:val="clear" w:color="auto" w:fill="F8F9FA"/>
+        <w:spacing w:before="100" w:beforeAutospacing="1" w:after="100" w:afterAutospacing="1" w:line="240" w:lineRule="auto"/>
+        <w:outlineLvl w:val="2"/>
+        <w:rPr>
+          <w:rFonts w:ascii="Segoe UI" w:eastAsia="Times New Roman" w:hAnsi="Segoe UI" w:cs="Segoe UI"/>
+          <w:color w:val="212529"/>
+          <w:sz w:val="27"/>
+          <w:szCs w:val="27"/>
+          <w:lang w:eastAsia="en-IN"/>
+        </w:rPr>
+      </w:pPr>
       <w:bookmarkStart w:id="0" w:name="_GoBack"/>
       <w:bookmarkEnd w:id="0"/>
-    </w:p>
-    <w:p>
-      <w:pPr>
-        <w:pStyle w:val="NormalWeb"/>
-        <w:shd w:val="clear" w:color="auto" w:fill="F8F9FA"/>
-        <w:spacing w:before="0" w:beforeAutospacing="0"/>
-        <w:rPr>
-          <w:rFonts w:ascii="Helvetica" w:hAnsi="Helvetica"/>
-          <w:color w:val="212529"/>
-          <w:sz w:val="28"/>
-          <w:szCs w:val="28"/>
-        </w:rPr>
-      </w:pPr>
-      <w:r>
-        <w:rPr>
-          <w:rFonts w:ascii="Helvetica" w:hAnsi="Helvetica"/>
-          <w:color w:val="212529"/>
-          <w:sz w:val="28"/>
-          <w:szCs w:val="28"/>
-        </w:rPr>
-        <w:t> </w:t>
-      </w:r>
-    </w:p>
-    <w:p/>
-    <w:p/>
-    <w:p/>
-    <w:p/>
-    <w:p/>
-    <w:p/>
-    <w:p/>
-    <w:p/>
-    <w:p/>
-    <w:p/>
-    <w:p/>
-    <w:p/>
-    <w:p/>
+      <w:r>
+        <w:rPr>
+          <w:rFonts w:ascii="Segoe UI" w:eastAsia="Times New Roman" w:hAnsi="Segoe UI" w:cs="Segoe UI"/>
+          <w:color w:val="212529"/>
+          <w:sz w:val="27"/>
+          <w:szCs w:val="27"/>
+          <w:lang w:eastAsia="en-IN"/>
+        </w:rPr>
+        <w:t xml:space="preserve">Unstaging &amp; </w:t>
+      </w:r>
+      <w:proofErr w:type="spellStart"/>
+      <w:r>
+        <w:rPr>
+          <w:rFonts w:ascii="Segoe UI" w:eastAsia="Times New Roman" w:hAnsi="Segoe UI" w:cs="Segoe UI"/>
+          <w:color w:val="212529"/>
+          <w:sz w:val="27"/>
+          <w:szCs w:val="27"/>
+          <w:lang w:eastAsia="en-IN"/>
+        </w:rPr>
+        <w:t>Unmodifying</w:t>
+      </w:r>
+      <w:proofErr w:type="spellEnd"/>
+      <w:r>
+        <w:rPr>
+          <w:rFonts w:ascii="Segoe UI" w:eastAsia="Times New Roman" w:hAnsi="Segoe UI" w:cs="Segoe UI"/>
+          <w:color w:val="212529"/>
+          <w:sz w:val="27"/>
+          <w:szCs w:val="27"/>
+          <w:lang w:eastAsia="en-IN"/>
+        </w:rPr>
+        <w:t xml:space="preserve"> Files In Git | </w:t>
+      </w:r>
+    </w:p>
+    <w:p>
+      <w:pPr>
+        <w:shd w:val="clear" w:color="auto" w:fill="F8F9FA"/>
+        <w:spacing w:after="100" w:afterAutospacing="1" w:line="240" w:lineRule="auto"/>
+        <w:rPr>
+          <w:rFonts w:ascii="Helvetica" w:eastAsia="Times New Roman" w:hAnsi="Helvetica" w:cs="Helvetica"/>
+          <w:color w:val="212529"/>
+          <w:sz w:val="28"/>
+          <w:szCs w:val="28"/>
+          <w:lang w:eastAsia="en-IN"/>
+        </w:rPr>
+      </w:pPr>
+      <w:r>
+        <w:rPr>
+          <w:rFonts w:ascii="Helvetica" w:eastAsia="Times New Roman" w:hAnsi="Helvetica" w:cs="Helvetica"/>
+          <w:color w:val="212529"/>
+          <w:sz w:val="28"/>
+          <w:szCs w:val="28"/>
+          <w:lang w:eastAsia="en-IN"/>
+        </w:rPr>
+        <w:t xml:space="preserve">Hey everyone welcome, </w:t>
+      </w:r>
+      <w:proofErr w:type="gramStart"/>
+      <w:r>
+        <w:rPr>
+          <w:rFonts w:ascii="Helvetica" w:eastAsia="Times New Roman" w:hAnsi="Helvetica" w:cs="Helvetica"/>
+          <w:color w:val="212529"/>
+          <w:sz w:val="28"/>
+          <w:szCs w:val="28"/>
+          <w:lang w:eastAsia="en-IN"/>
+        </w:rPr>
+        <w:t>Today</w:t>
+      </w:r>
+      <w:proofErr w:type="gramEnd"/>
+      <w:r>
+        <w:rPr>
+          <w:rFonts w:ascii="Helvetica" w:eastAsia="Times New Roman" w:hAnsi="Helvetica" w:cs="Helvetica"/>
+          <w:color w:val="212529"/>
+          <w:sz w:val="28"/>
+          <w:szCs w:val="28"/>
+          <w:lang w:eastAsia="en-IN"/>
+        </w:rPr>
+        <w:t xml:space="preserve"> we are going to learn how to </w:t>
+      </w:r>
+      <w:proofErr w:type="spellStart"/>
+      <w:r>
+        <w:rPr>
+          <w:rFonts w:ascii="Helvetica" w:eastAsia="Times New Roman" w:hAnsi="Helvetica" w:cs="Helvetica"/>
+          <w:color w:val="212529"/>
+          <w:sz w:val="28"/>
+          <w:szCs w:val="28"/>
+          <w:lang w:eastAsia="en-IN"/>
+        </w:rPr>
+        <w:t>unstage</w:t>
+      </w:r>
+      <w:proofErr w:type="spellEnd"/>
+      <w:r>
+        <w:rPr>
+          <w:rFonts w:ascii="Helvetica" w:eastAsia="Times New Roman" w:hAnsi="Helvetica" w:cs="Helvetica"/>
+          <w:color w:val="212529"/>
+          <w:sz w:val="28"/>
+          <w:szCs w:val="28"/>
+          <w:lang w:eastAsia="en-IN"/>
+        </w:rPr>
+        <w:t xml:space="preserve"> files in Git. So let’s get started. </w:t>
+      </w:r>
+    </w:p>
+    <w:p>
+      <w:pPr>
+        <w:shd w:val="clear" w:color="auto" w:fill="F8F9FA"/>
+        <w:spacing w:after="100" w:afterAutospacing="1" w:line="240" w:lineRule="auto"/>
+        <w:rPr>
+          <w:rFonts w:ascii="Helvetica" w:eastAsia="Times New Roman" w:hAnsi="Helvetica" w:cs="Helvetica"/>
+          <w:color w:val="212529"/>
+          <w:sz w:val="28"/>
+          <w:szCs w:val="28"/>
+          <w:lang w:eastAsia="en-IN"/>
+        </w:rPr>
+      </w:pPr>
+      <w:r>
+        <w:rPr>
+          <w:rFonts w:ascii="Helvetica" w:eastAsia="Times New Roman" w:hAnsi="Helvetica" w:cs="Helvetica"/>
+          <w:color w:val="212529"/>
+          <w:sz w:val="28"/>
+          <w:szCs w:val="28"/>
+          <w:lang w:eastAsia="en-IN"/>
+        </w:rPr>
+        <w:t xml:space="preserve">Let’s say we have few files in our git repository and we have staged them. Now for some reason we want to </w:t>
+      </w:r>
+      <w:proofErr w:type="spellStart"/>
+      <w:r>
+        <w:rPr>
+          <w:rFonts w:ascii="Helvetica" w:eastAsia="Times New Roman" w:hAnsi="Helvetica" w:cs="Helvetica"/>
+          <w:color w:val="212529"/>
+          <w:sz w:val="28"/>
+          <w:szCs w:val="28"/>
+          <w:lang w:eastAsia="en-IN"/>
+        </w:rPr>
+        <w:t>unstage</w:t>
+      </w:r>
+      <w:proofErr w:type="spellEnd"/>
+      <w:r>
+        <w:rPr>
+          <w:rFonts w:ascii="Helvetica" w:eastAsia="Times New Roman" w:hAnsi="Helvetica" w:cs="Helvetica"/>
+          <w:color w:val="212529"/>
+          <w:sz w:val="28"/>
+          <w:szCs w:val="28"/>
+          <w:lang w:eastAsia="en-IN"/>
+        </w:rPr>
+        <w:t xml:space="preserve"> a file. Now how to do that? It is super easy. Let’s see.</w:t>
+      </w:r>
+    </w:p>
+    <w:p>
+      <w:pPr>
+        <w:numPr>
+          <w:ilvl w:val="0"/>
+          <w:numId w:val="24"/>
+        </w:numPr>
+        <w:shd w:val="clear" w:color="auto" w:fill="F8F9FA"/>
+        <w:spacing w:before="100" w:beforeAutospacing="1" w:after="100" w:afterAutospacing="1" w:line="240" w:lineRule="auto"/>
+        <w:rPr>
+          <w:rFonts w:ascii="Helvetica" w:eastAsia="Times New Roman" w:hAnsi="Helvetica" w:cs="Helvetica"/>
+          <w:color w:val="212529"/>
+          <w:sz w:val="28"/>
+          <w:szCs w:val="28"/>
+          <w:lang w:eastAsia="en-IN"/>
+        </w:rPr>
+      </w:pPr>
+      <w:r>
+        <w:rPr>
+          <w:rFonts w:ascii="Helvetica" w:eastAsia="Times New Roman" w:hAnsi="Helvetica" w:cs="Helvetica"/>
+          <w:color w:val="212529"/>
+          <w:sz w:val="28"/>
+          <w:szCs w:val="28"/>
+          <w:lang w:eastAsia="en-IN"/>
+        </w:rPr>
+        <w:t xml:space="preserve">To </w:t>
+      </w:r>
+      <w:proofErr w:type="spellStart"/>
+      <w:r>
+        <w:rPr>
+          <w:rFonts w:ascii="Helvetica" w:eastAsia="Times New Roman" w:hAnsi="Helvetica" w:cs="Helvetica"/>
+          <w:color w:val="212529"/>
+          <w:sz w:val="28"/>
+          <w:szCs w:val="28"/>
+          <w:lang w:eastAsia="en-IN"/>
+        </w:rPr>
+        <w:t>unstage</w:t>
+      </w:r>
+      <w:proofErr w:type="spellEnd"/>
+      <w:r>
+        <w:rPr>
+          <w:rFonts w:ascii="Helvetica" w:eastAsia="Times New Roman" w:hAnsi="Helvetica" w:cs="Helvetica"/>
+          <w:color w:val="212529"/>
+          <w:sz w:val="28"/>
+          <w:szCs w:val="28"/>
+          <w:lang w:eastAsia="en-IN"/>
+        </w:rPr>
+        <w:t xml:space="preserve"> a file use “</w:t>
+      </w:r>
+      <w:r>
+        <w:rPr>
+          <w:rFonts w:ascii="Helvetica" w:eastAsia="Times New Roman" w:hAnsi="Helvetica" w:cs="Helvetica"/>
+          <w:b/>
+          <w:bCs/>
+          <w:color w:val="212529"/>
+          <w:sz w:val="28"/>
+          <w:szCs w:val="28"/>
+          <w:lang w:eastAsia="en-IN"/>
+        </w:rPr>
+        <w:t xml:space="preserve">git restore --staged </w:t>
+      </w:r>
+      <w:proofErr w:type="spellStart"/>
+      <w:r>
+        <w:rPr>
+          <w:rFonts w:ascii="Helvetica" w:eastAsia="Times New Roman" w:hAnsi="Helvetica" w:cs="Helvetica"/>
+          <w:b/>
+          <w:bCs/>
+          <w:color w:val="212529"/>
+          <w:sz w:val="28"/>
+          <w:szCs w:val="28"/>
+          <w:lang w:eastAsia="en-IN"/>
+        </w:rPr>
+        <w:t>file.ext</w:t>
+      </w:r>
+      <w:proofErr w:type="spellEnd"/>
+      <w:r>
+        <w:rPr>
+          <w:rFonts w:ascii="Helvetica" w:eastAsia="Times New Roman" w:hAnsi="Helvetica" w:cs="Helvetica"/>
+          <w:color w:val="212529"/>
+          <w:sz w:val="28"/>
+          <w:szCs w:val="28"/>
+          <w:lang w:eastAsia="en-IN"/>
+        </w:rPr>
+        <w:t xml:space="preserve">”. It will </w:t>
+      </w:r>
+      <w:proofErr w:type="spellStart"/>
+      <w:r>
+        <w:rPr>
+          <w:rFonts w:ascii="Helvetica" w:eastAsia="Times New Roman" w:hAnsi="Helvetica" w:cs="Helvetica"/>
+          <w:color w:val="212529"/>
+          <w:sz w:val="28"/>
+          <w:szCs w:val="28"/>
+          <w:lang w:eastAsia="en-IN"/>
+        </w:rPr>
+        <w:t>unstage</w:t>
+      </w:r>
+      <w:proofErr w:type="spellEnd"/>
+      <w:r>
+        <w:rPr>
+          <w:rFonts w:ascii="Helvetica" w:eastAsia="Times New Roman" w:hAnsi="Helvetica" w:cs="Helvetica"/>
+          <w:color w:val="212529"/>
+          <w:sz w:val="28"/>
+          <w:szCs w:val="28"/>
+          <w:lang w:eastAsia="en-IN"/>
+        </w:rPr>
+        <w:t xml:space="preserve"> the file and you can verify it by using “</w:t>
+      </w:r>
+      <w:r>
+        <w:rPr>
+          <w:rFonts w:ascii="Helvetica" w:eastAsia="Times New Roman" w:hAnsi="Helvetica" w:cs="Helvetica"/>
+          <w:b/>
+          <w:bCs/>
+          <w:color w:val="212529"/>
+          <w:sz w:val="28"/>
+          <w:szCs w:val="28"/>
+          <w:lang w:eastAsia="en-IN"/>
+        </w:rPr>
+        <w:t>git status</w:t>
+      </w:r>
+      <w:r>
+        <w:rPr>
+          <w:rFonts w:ascii="Helvetica" w:eastAsia="Times New Roman" w:hAnsi="Helvetica" w:cs="Helvetica"/>
+          <w:color w:val="212529"/>
+          <w:sz w:val="28"/>
+          <w:szCs w:val="28"/>
+          <w:lang w:eastAsia="en-IN"/>
+        </w:rPr>
+        <w:t>”. </w:t>
+      </w:r>
+    </w:p>
+    <w:p>
+      <w:pPr>
+        <w:numPr>
+          <w:ilvl w:val="0"/>
+          <w:numId w:val="24"/>
+        </w:numPr>
+        <w:shd w:val="clear" w:color="auto" w:fill="F8F9FA"/>
+        <w:spacing w:before="100" w:beforeAutospacing="1" w:after="100" w:afterAutospacing="1" w:line="240" w:lineRule="auto"/>
+        <w:rPr>
+          <w:rFonts w:ascii="Helvetica" w:eastAsia="Times New Roman" w:hAnsi="Helvetica" w:cs="Helvetica"/>
+          <w:color w:val="212529"/>
+          <w:sz w:val="28"/>
+          <w:szCs w:val="28"/>
+          <w:lang w:eastAsia="en-IN"/>
+        </w:rPr>
+      </w:pPr>
+      <w:r>
+        <w:rPr>
+          <w:rFonts w:ascii="Helvetica" w:eastAsia="Times New Roman" w:hAnsi="Helvetica" w:cs="Helvetica"/>
+          <w:color w:val="212529"/>
+          <w:sz w:val="28"/>
+          <w:szCs w:val="28"/>
+          <w:lang w:eastAsia="en-IN"/>
+        </w:rPr>
+        <w:t xml:space="preserve">Now let’s say we have modified the </w:t>
+      </w:r>
+      <w:proofErr w:type="spellStart"/>
+      <w:r>
+        <w:rPr>
+          <w:rFonts w:ascii="Helvetica" w:eastAsia="Times New Roman" w:hAnsi="Helvetica" w:cs="Helvetica"/>
+          <w:color w:val="212529"/>
+          <w:sz w:val="28"/>
+          <w:szCs w:val="28"/>
+          <w:lang w:eastAsia="en-IN"/>
+        </w:rPr>
+        <w:t>unstaged</w:t>
+      </w:r>
+      <w:proofErr w:type="spellEnd"/>
+      <w:r>
+        <w:rPr>
+          <w:rFonts w:ascii="Helvetica" w:eastAsia="Times New Roman" w:hAnsi="Helvetica" w:cs="Helvetica"/>
+          <w:color w:val="212529"/>
+          <w:sz w:val="28"/>
+          <w:szCs w:val="28"/>
+          <w:lang w:eastAsia="en-IN"/>
+        </w:rPr>
+        <w:t xml:space="preserve"> file and made some changes which were not necessary. Now the program is not working. So we have to restore that file to its previous state where it was working. To do it use “</w:t>
+      </w:r>
+      <w:r>
+        <w:rPr>
+          <w:rFonts w:ascii="Helvetica" w:eastAsia="Times New Roman" w:hAnsi="Helvetica" w:cs="Helvetica"/>
+          <w:b/>
+          <w:bCs/>
+          <w:color w:val="212529"/>
+          <w:sz w:val="28"/>
+          <w:szCs w:val="28"/>
+          <w:lang w:eastAsia="en-IN"/>
+        </w:rPr>
+        <w:t xml:space="preserve">git checkout -- </w:t>
+      </w:r>
+      <w:proofErr w:type="spellStart"/>
+      <w:r>
+        <w:rPr>
+          <w:rFonts w:ascii="Helvetica" w:eastAsia="Times New Roman" w:hAnsi="Helvetica" w:cs="Helvetica"/>
+          <w:b/>
+          <w:bCs/>
+          <w:color w:val="212529"/>
+          <w:sz w:val="28"/>
+          <w:szCs w:val="28"/>
+          <w:lang w:eastAsia="en-IN"/>
+        </w:rPr>
+        <w:t>file.ext</w:t>
+      </w:r>
+      <w:proofErr w:type="spellEnd"/>
+      <w:r>
+        <w:rPr>
+          <w:rFonts w:ascii="Helvetica" w:eastAsia="Times New Roman" w:hAnsi="Helvetica" w:cs="Helvetica"/>
+          <w:color w:val="212529"/>
+          <w:sz w:val="28"/>
+          <w:szCs w:val="28"/>
+          <w:lang w:eastAsia="en-IN"/>
+        </w:rPr>
+        <w:t>”. Now git will restore that file to its last commit state.</w:t>
+      </w:r>
+    </w:p>
+    <w:p>
+      <w:pPr>
+        <w:numPr>
+          <w:ilvl w:val="0"/>
+          <w:numId w:val="24"/>
+        </w:numPr>
+        <w:shd w:val="clear" w:color="auto" w:fill="F8F9FA"/>
+        <w:spacing w:before="100" w:beforeAutospacing="1" w:after="100" w:afterAutospacing="1" w:line="240" w:lineRule="auto"/>
+        <w:rPr>
+          <w:rFonts w:ascii="Helvetica" w:eastAsia="Times New Roman" w:hAnsi="Helvetica" w:cs="Helvetica"/>
+          <w:color w:val="212529"/>
+          <w:sz w:val="28"/>
+          <w:szCs w:val="28"/>
+          <w:lang w:eastAsia="en-IN"/>
+        </w:rPr>
+      </w:pPr>
+      <w:r>
+        <w:rPr>
+          <w:rFonts w:ascii="Helvetica" w:eastAsia="Times New Roman" w:hAnsi="Helvetica" w:cs="Helvetica"/>
+          <w:color w:val="212529"/>
+          <w:sz w:val="28"/>
+          <w:szCs w:val="28"/>
+          <w:lang w:eastAsia="en-IN"/>
+        </w:rPr>
+        <w:t>To restore your entire working directory to the previous commit use “</w:t>
+      </w:r>
+      <w:r>
+        <w:rPr>
+          <w:rFonts w:ascii="Helvetica" w:eastAsia="Times New Roman" w:hAnsi="Helvetica" w:cs="Helvetica"/>
+          <w:b/>
+          <w:bCs/>
+          <w:color w:val="212529"/>
+          <w:sz w:val="28"/>
+          <w:szCs w:val="28"/>
+          <w:lang w:eastAsia="en-IN"/>
+        </w:rPr>
+        <w:t>git checkout -f</w:t>
+      </w:r>
+      <w:r>
+        <w:rPr>
+          <w:rFonts w:ascii="Helvetica" w:eastAsia="Times New Roman" w:hAnsi="Helvetica" w:cs="Helvetica"/>
+          <w:color w:val="212529"/>
+          <w:sz w:val="28"/>
+          <w:szCs w:val="28"/>
+          <w:lang w:eastAsia="en-IN"/>
+        </w:rPr>
+        <w:t>”. It will restore your entire directory to the last commit. </w:t>
+      </w:r>
+    </w:p>
     <w:p/>
     <w:sectPr>
       <w:pgSz w:w="11906" w:h="16838"/>
@@ -8325,6 +9578,155 @@
     </w:lvl>
   </w:abstractNum>
   <w:abstractNum w:abstractNumId="14">
+    <w:nsid w:val="3AD94B01"/>
+    <w:multiLevelType w:val="multilevel"/>
+    <w:tmpl w:val="4C3AD304"/>
+    <w:lvl w:ilvl="0">
+      <w:start w:val="1"/>
+      <w:numFmt w:val="bullet"/>
+      <w:lvlText w:val=""/>
+      <w:lvlJc w:val="left"/>
+      <w:pPr>
+        <w:tabs>
+          <w:tab w:val="num" w:pos="720"/>
+        </w:tabs>
+        <w:ind w:left="720" w:hanging="360"/>
+      </w:pPr>
+      <w:rPr>
+        <w:rFonts w:ascii="Symbol" w:hAnsi="Symbol" w:hint="default"/>
+        <w:sz w:val="20"/>
+      </w:rPr>
+    </w:lvl>
+    <w:lvl w:ilvl="1" w:tentative="1">
+      <w:start w:val="1"/>
+      <w:numFmt w:val="bullet"/>
+      <w:lvlText w:val="o"/>
+      <w:lvlJc w:val="left"/>
+      <w:pPr>
+        <w:tabs>
+          <w:tab w:val="num" w:pos="1440"/>
+        </w:tabs>
+        <w:ind w:left="1440" w:hanging="360"/>
+      </w:pPr>
+      <w:rPr>
+        <w:rFonts w:ascii="Courier New" w:hAnsi="Courier New" w:hint="default"/>
+        <w:sz w:val="20"/>
+      </w:rPr>
+    </w:lvl>
+    <w:lvl w:ilvl="2" w:tentative="1">
+      <w:start w:val="1"/>
+      <w:numFmt w:val="bullet"/>
+      <w:lvlText w:val=""/>
+      <w:lvlJc w:val="left"/>
+      <w:pPr>
+        <w:tabs>
+          <w:tab w:val="num" w:pos="2160"/>
+        </w:tabs>
+        <w:ind w:left="2160" w:hanging="360"/>
+      </w:pPr>
+      <w:rPr>
+        <w:rFonts w:ascii="Wingdings" w:hAnsi="Wingdings" w:hint="default"/>
+        <w:sz w:val="20"/>
+      </w:rPr>
+    </w:lvl>
+    <w:lvl w:ilvl="3" w:tentative="1">
+      <w:start w:val="1"/>
+      <w:numFmt w:val="bullet"/>
+      <w:lvlText w:val=""/>
+      <w:lvlJc w:val="left"/>
+      <w:pPr>
+        <w:tabs>
+          <w:tab w:val="num" w:pos="2880"/>
+        </w:tabs>
+        <w:ind w:left="2880" w:hanging="360"/>
+      </w:pPr>
+      <w:rPr>
+        <w:rFonts w:ascii="Wingdings" w:hAnsi="Wingdings" w:hint="default"/>
+        <w:sz w:val="20"/>
+      </w:rPr>
+    </w:lvl>
+    <w:lvl w:ilvl="4" w:tentative="1">
+      <w:start w:val="1"/>
+      <w:numFmt w:val="bullet"/>
+      <w:lvlText w:val=""/>
+      <w:lvlJc w:val="left"/>
+      <w:pPr>
+        <w:tabs>
+          <w:tab w:val="num" w:pos="3600"/>
+        </w:tabs>
+        <w:ind w:left="3600" w:hanging="360"/>
+      </w:pPr>
+      <w:rPr>
+        <w:rFonts w:ascii="Wingdings" w:hAnsi="Wingdings" w:hint="default"/>
+        <w:sz w:val="20"/>
+      </w:rPr>
+    </w:lvl>
+    <w:lvl w:ilvl="5" w:tentative="1">
+      <w:start w:val="1"/>
+      <w:numFmt w:val="bullet"/>
+      <w:lvlText w:val=""/>
+      <w:lvlJc w:val="left"/>
+      <w:pPr>
+        <w:tabs>
+          <w:tab w:val="num" w:pos="4320"/>
+        </w:tabs>
+        <w:ind w:left="4320" w:hanging="360"/>
+      </w:pPr>
+      <w:rPr>
+        <w:rFonts w:ascii="Wingdings" w:hAnsi="Wingdings" w:hint="default"/>
+        <w:sz w:val="20"/>
+      </w:rPr>
+    </w:lvl>
+    <w:lvl w:ilvl="6" w:tentative="1">
+      <w:start w:val="1"/>
+      <w:numFmt w:val="bullet"/>
+      <w:lvlText w:val=""/>
+      <w:lvlJc w:val="left"/>
+      <w:pPr>
+        <w:tabs>
+          <w:tab w:val="num" w:pos="5040"/>
+        </w:tabs>
+        <w:ind w:left="5040" w:hanging="360"/>
+      </w:pPr>
+      <w:rPr>
+        <w:rFonts w:ascii="Wingdings" w:hAnsi="Wingdings" w:hint="default"/>
+        <w:sz w:val="20"/>
+      </w:rPr>
+    </w:lvl>
+    <w:lvl w:ilvl="7" w:tentative="1">
+      <w:start w:val="1"/>
+      <w:numFmt w:val="bullet"/>
+      <w:lvlText w:val=""/>
+      <w:lvlJc w:val="left"/>
+      <w:pPr>
+        <w:tabs>
+          <w:tab w:val="num" w:pos="5760"/>
+        </w:tabs>
+        <w:ind w:left="5760" w:hanging="360"/>
+      </w:pPr>
+      <w:rPr>
+        <w:rFonts w:ascii="Wingdings" w:hAnsi="Wingdings" w:hint="default"/>
+        <w:sz w:val="20"/>
+      </w:rPr>
+    </w:lvl>
+    <w:lvl w:ilvl="8" w:tentative="1">
+      <w:start w:val="1"/>
+      <w:numFmt w:val="bullet"/>
+      <w:lvlText w:val=""/>
+      <w:lvlJc w:val="left"/>
+      <w:pPr>
+        <w:tabs>
+          <w:tab w:val="num" w:pos="6480"/>
+        </w:tabs>
+        <w:ind w:left="6480" w:hanging="360"/>
+      </w:pPr>
+      <w:rPr>
+        <w:rFonts w:ascii="Wingdings" w:hAnsi="Wingdings" w:hint="default"/>
+        <w:sz w:val="20"/>
+      </w:rPr>
+    </w:lvl>
+  </w:abstractNum>
+  <w:abstractNum w:abstractNumId="15">
     <w:nsid w:val="429F0519"/>
     <w:multiLevelType w:val="multilevel"/>
     <w:tmpl w:val="A1D62342"/>
@@ -8473,7 +9875,7 @@
       </w:rPr>
     </w:lvl>
   </w:abstractNum>
-  <w:abstractNum w:abstractNumId="15">
+  <w:abstractNum w:abstractNumId="16">
     <w:nsid w:val="4D9F0231"/>
     <w:multiLevelType w:val="multilevel"/>
     <w:tmpl w:val="A330DCEE"/>
@@ -8622,7 +10024,7 @@
       </w:rPr>
     </w:lvl>
   </w:abstractNum>
-  <w:abstractNum w:abstractNumId="16">
+  <w:abstractNum w:abstractNumId="17">
     <w:nsid w:val="51A615AA"/>
     <w:multiLevelType w:val="multilevel"/>
     <w:tmpl w:val="B27238F2"/>
@@ -8771,7 +10173,7 @@
       </w:rPr>
     </w:lvl>
   </w:abstractNum>
-  <w:abstractNum w:abstractNumId="17">
+  <w:abstractNum w:abstractNumId="18">
     <w:nsid w:val="55574408"/>
     <w:multiLevelType w:val="multilevel"/>
     <w:tmpl w:val="36EA29F2"/>
@@ -8920,7 +10322,7 @@
       </w:rPr>
     </w:lvl>
   </w:abstractNum>
-  <w:abstractNum w:abstractNumId="18">
+  <w:abstractNum w:abstractNumId="19">
     <w:nsid w:val="574838ED"/>
     <w:multiLevelType w:val="multilevel"/>
     <w:tmpl w:val="2090AFD8"/>
@@ -9069,7 +10471,7 @@
       </w:rPr>
     </w:lvl>
   </w:abstractNum>
-  <w:abstractNum w:abstractNumId="19">
+  <w:abstractNum w:abstractNumId="20">
     <w:nsid w:val="650F47ED"/>
     <w:multiLevelType w:val="multilevel"/>
     <w:tmpl w:val="4B2891BE"/>
@@ -9218,7 +10620,7 @@
       </w:rPr>
     </w:lvl>
   </w:abstractNum>
-  <w:abstractNum w:abstractNumId="20">
+  <w:abstractNum w:abstractNumId="21">
     <w:nsid w:val="71657D62"/>
     <w:multiLevelType w:val="multilevel"/>
     <w:tmpl w:val="F0CA38D2"/>
@@ -9367,7 +10769,7 @@
       </w:rPr>
     </w:lvl>
   </w:abstractNum>
-  <w:abstractNum w:abstractNumId="21">
+  <w:abstractNum w:abstractNumId="22">
     <w:nsid w:val="76475738"/>
     <w:multiLevelType w:val="multilevel"/>
     <w:tmpl w:val="AFB66B36"/>
@@ -9516,7 +10918,7 @@
       </w:rPr>
     </w:lvl>
   </w:abstractNum>
-  <w:abstractNum w:abstractNumId="22">
+  <w:abstractNum w:abstractNumId="23">
     <w:nsid w:val="7C1C10CB"/>
     <w:multiLevelType w:val="multilevel"/>
     <w:tmpl w:val="CE1A6E02"/>
@@ -9669,7 +11071,7 @@
     <w:abstractNumId w:val="6"/>
   </w:num>
   <w:num w:numId="2">
-    <w:abstractNumId w:val="14"/>
+    <w:abstractNumId w:val="15"/>
   </w:num>
   <w:num w:numId="3">
     <w:abstractNumId w:val="1"/>
@@ -9678,25 +11080,25 @@
     <w:abstractNumId w:val="12"/>
   </w:num>
   <w:num w:numId="5">
-    <w:abstractNumId w:val="22"/>
+    <w:abstractNumId w:val="23"/>
   </w:num>
   <w:num w:numId="6">
-    <w:abstractNumId w:val="17"/>
+    <w:abstractNumId w:val="18"/>
   </w:num>
   <w:num w:numId="7">
     <w:abstractNumId w:val="0"/>
   </w:num>
   <w:num w:numId="8">
-    <w:abstractNumId w:val="21"/>
+    <w:abstractNumId w:val="22"/>
   </w:num>
   <w:num w:numId="9">
-    <w:abstractNumId w:val="16"/>
+    <w:abstractNumId w:val="17"/>
   </w:num>
   <w:num w:numId="10">
     <w:abstractNumId w:val="2"/>
   </w:num>
   <w:num w:numId="11">
-    <w:abstractNumId w:val="18"/>
+    <w:abstractNumId w:val="19"/>
   </w:num>
   <w:num w:numId="12">
     <w:abstractNumId w:val="13"/>
@@ -9714,7 +11116,7 @@
     <w:abstractNumId w:val="3"/>
   </w:num>
   <w:num w:numId="17">
-    <w:abstractNumId w:val="15"/>
+    <w:abstractNumId w:val="16"/>
   </w:num>
   <w:num w:numId="18">
     <w:abstractNumId w:val="11"/>
@@ -9723,16 +11125,19 @@
     <w:abstractNumId w:val="8"/>
   </w:num>
   <w:num w:numId="20">
-    <w:abstractNumId w:val="20"/>
+    <w:abstractNumId w:val="21"/>
   </w:num>
   <w:num w:numId="21">
     <w:abstractNumId w:val="4"/>
   </w:num>
   <w:num w:numId="22">
-    <w:abstractNumId w:val="19"/>
+    <w:abstractNumId w:val="20"/>
   </w:num>
   <w:num w:numId="23">
     <w:abstractNumId w:val="5"/>
+  </w:num>
+  <w:num w:numId="24">
+    <w:abstractNumId w:val="14"/>
   </w:num>
 </w:numbering>
 </file>

</xml_diff>

<commit_message>
checking notes forlder get ignored or not second time
</commit_message>
<xml_diff>
--- a/NOTES/GIT NOTES.docx
+++ b/NOTES/GIT NOTES.docx
@@ -8168,7 +8168,29 @@
           <w:szCs w:val="28"/>
           <w:lang w:eastAsia="en-IN"/>
         </w:rPr>
-        <w:t xml:space="preserve">Let’s say we have few files in our git repository and we have staged them. Now for some reason we want to </w:t>
+        <w:t>I</w:t>
+      </w:r>
+      <w:bookmarkStart w:id="0" w:name="_GoBack"/>
+      <w:bookmarkEnd w:id="0"/>
+      <w:r>
+        <w:rPr>
+          <w:rFonts w:ascii="Helvetica" w:eastAsia="Times New Roman" w:hAnsi="Helvetica" w:cs="Helvetica"/>
+          <w:color w:val="212529"/>
+          <w:sz w:val="28"/>
+          <w:szCs w:val="28"/>
+          <w:lang w:eastAsia="en-IN"/>
+        </w:rPr>
+        <w:t>f</w:t>
+      </w:r>
+      <w:r>
+        <w:rPr>
+          <w:rFonts w:ascii="Helvetica" w:eastAsia="Times New Roman" w:hAnsi="Helvetica" w:cs="Helvetica"/>
+          <w:color w:val="212529"/>
+          <w:sz w:val="28"/>
+          <w:szCs w:val="28"/>
+          <w:lang w:eastAsia="en-IN"/>
+        </w:rPr>
+        <w:t xml:space="preserve"> we have few files in our git repository and we have staged them. Now for some reason we want to </w:t>
       </w:r>
       <w:proofErr w:type="spellStart"/>
       <w:r>
@@ -8601,8 +8623,6 @@
         </w:rPr>
         <w:t>re directory to the last commit</w:t>
       </w:r>
-      <w:bookmarkStart w:id="0" w:name="_GoBack"/>
-      <w:bookmarkEnd w:id="0"/>
     </w:p>
     <w:p/>
     <w:sectPr>

</xml_diff>

<commit_message>
ignoring folder is not workign
</commit_message>
<xml_diff>
--- a/NOTES/GIT NOTES.docx
+++ b/NOTES/GIT NOTES.docx
@@ -1609,8 +1609,19 @@
           <w:sz w:val="28"/>
           <w:szCs w:val="28"/>
         </w:rPr>
-        <w:t xml:space="preserve"> this tutorial I am going to teach you about installing Git and its Initial setup. So let’s get started.</w:t>
-      </w:r>
+        <w:t xml:space="preserve"> this tutorial I am going to teach you about install</w:t>
+      </w:r>
+      <w:r>
+        <w:rPr>
+          <w:rFonts w:ascii="Helvetica" w:hAnsi="Helvetica"/>
+          <w:color w:val="212529"/>
+          <w:sz w:val="28"/>
+          <w:szCs w:val="28"/>
+        </w:rPr>
+        <w:t>ing Git and its Initial setup.</w:t>
+      </w:r>
+      <w:bookmarkStart w:id="0" w:name="_GoBack"/>
+      <w:bookmarkEnd w:id="0"/>
     </w:p>
     <w:p>
       <w:pPr>
@@ -8168,19 +8179,7 @@
           <w:szCs w:val="28"/>
           <w:lang w:eastAsia="en-IN"/>
         </w:rPr>
-        <w:t>I</w:t>
-      </w:r>
-      <w:bookmarkStart w:id="0" w:name="_GoBack"/>
-      <w:bookmarkEnd w:id="0"/>
-      <w:r>
-        <w:rPr>
-          <w:rFonts w:ascii="Helvetica" w:eastAsia="Times New Roman" w:hAnsi="Helvetica" w:cs="Helvetica"/>
-          <w:color w:val="212529"/>
-          <w:sz w:val="28"/>
-          <w:szCs w:val="28"/>
-          <w:lang w:eastAsia="en-IN"/>
-        </w:rPr>
-        <w:t>f</w:t>
+        <w:t>If</w:t>
       </w:r>
       <w:r>
         <w:rPr>

</xml_diff>

<commit_message>
ignoring still not working but fiqr not I m working on it
</commit_message>
<xml_diff>
--- a/NOTES/GIT NOTES.docx
+++ b/NOTES/GIT NOTES.docx
@@ -1004,9 +1004,62 @@
           <w:szCs w:val="28"/>
           <w:lang w:eastAsia="en-IN"/>
         </w:rPr>
-        <w:t xml:space="preserve">How </w:t>
-      </w:r>
-      <w:proofErr w:type="gramStart"/>
+        <w:t>How was Git Started: </w:t>
+      </w:r>
+      <w:r>
+        <w:rPr>
+          <w:rFonts w:ascii="Helvetica" w:eastAsia="Times New Roman" w:hAnsi="Helvetica" w:cs="Times New Roman"/>
+          <w:color w:val="212529"/>
+          <w:sz w:val="28"/>
+          <w:szCs w:val="28"/>
+          <w:lang w:eastAsia="en-IN"/>
+        </w:rPr>
+        <w:t xml:space="preserve">In 2002 the programmers who were working for development of Linux started using </w:t>
+      </w:r>
+      <w:proofErr w:type="spellStart"/>
+      <w:r>
+        <w:rPr>
+          <w:rFonts w:ascii="Helvetica" w:eastAsia="Times New Roman" w:hAnsi="Helvetica" w:cs="Times New Roman"/>
+          <w:color w:val="212529"/>
+          <w:sz w:val="28"/>
+          <w:szCs w:val="28"/>
+          <w:lang w:eastAsia="en-IN"/>
+        </w:rPr>
+        <w:t>Bitkeeper</w:t>
+      </w:r>
+      <w:proofErr w:type="spellEnd"/>
+      <w:r>
+        <w:rPr>
+          <w:rFonts w:ascii="Helvetica" w:eastAsia="Times New Roman" w:hAnsi="Helvetica" w:cs="Times New Roman"/>
+          <w:color w:val="212529"/>
+          <w:sz w:val="28"/>
+          <w:szCs w:val="28"/>
+          <w:lang w:eastAsia="en-IN"/>
+        </w:rPr>
+        <w:t xml:space="preserve"> VCS as their version control system. But in 2005 </w:t>
+      </w:r>
+      <w:proofErr w:type="spellStart"/>
+      <w:r>
+        <w:rPr>
+          <w:rFonts w:ascii="Helvetica" w:eastAsia="Times New Roman" w:hAnsi="Helvetica" w:cs="Times New Roman"/>
+          <w:color w:val="212529"/>
+          <w:sz w:val="28"/>
+          <w:szCs w:val="28"/>
+          <w:lang w:eastAsia="en-IN"/>
+        </w:rPr>
+        <w:t>Bitkeeper</w:t>
+      </w:r>
+      <w:proofErr w:type="spellEnd"/>
+      <w:r>
+        <w:rPr>
+          <w:rFonts w:ascii="Helvetica" w:eastAsia="Times New Roman" w:hAnsi="Helvetica" w:cs="Times New Roman"/>
+          <w:color w:val="212529"/>
+          <w:sz w:val="28"/>
+          <w:szCs w:val="28"/>
+          <w:lang w:eastAsia="en-IN"/>
+        </w:rPr>
+        <w:t xml:space="preserve"> removed their free of charge status from them and asked to pay the Linux Development team a huge amount of money. After this</w:t>
+      </w:r>
       <w:r>
         <w:rPr>
           <w:rFonts w:ascii="Helvetica" w:eastAsia="Times New Roman" w:hAnsi="Helvetica" w:cs="Times New Roman"/>
@@ -1017,9 +1070,18 @@
           <w:szCs w:val="28"/>
           <w:lang w:eastAsia="en-IN"/>
         </w:rPr>
-        <w:t>was Git Started</w:t>
-      </w:r>
-      <w:proofErr w:type="gramEnd"/>
+        <w:t> Linus Torvalds</w:t>
+      </w:r>
+      <w:r>
+        <w:rPr>
+          <w:rFonts w:ascii="Helvetica" w:eastAsia="Times New Roman" w:hAnsi="Helvetica" w:cs="Times New Roman"/>
+          <w:color w:val="212529"/>
+          <w:sz w:val="28"/>
+          <w:szCs w:val="28"/>
+          <w:lang w:eastAsia="en-IN"/>
+        </w:rPr>
+        <w:t>, the creator of </w:t>
+      </w:r>
       <w:r>
         <w:rPr>
           <w:rFonts w:ascii="Helvetica" w:eastAsia="Times New Roman" w:hAnsi="Helvetica" w:cs="Times New Roman"/>
@@ -1030,7 +1092,7 @@
           <w:szCs w:val="28"/>
           <w:lang w:eastAsia="en-IN"/>
         </w:rPr>
-        <w:t>: </w:t>
+        <w:t>Linux </w:t>
       </w:r>
       <w:r>
         <w:rPr>
@@ -1040,119 +1102,7 @@
           <w:szCs w:val="28"/>
           <w:lang w:eastAsia="en-IN"/>
         </w:rPr>
-        <w:t xml:space="preserve">In 2002 the programmers who were working for development of Linux started using </w:t>
-      </w:r>
-      <w:proofErr w:type="spellStart"/>
-      <w:r>
-        <w:rPr>
-          <w:rFonts w:ascii="Helvetica" w:eastAsia="Times New Roman" w:hAnsi="Helvetica" w:cs="Times New Roman"/>
-          <w:color w:val="212529"/>
-          <w:sz w:val="28"/>
-          <w:szCs w:val="28"/>
-          <w:lang w:eastAsia="en-IN"/>
-        </w:rPr>
-        <w:t>Bitkeeper</w:t>
-      </w:r>
-      <w:proofErr w:type="spellEnd"/>
-      <w:r>
-        <w:rPr>
-          <w:rFonts w:ascii="Helvetica" w:eastAsia="Times New Roman" w:hAnsi="Helvetica" w:cs="Times New Roman"/>
-          <w:color w:val="212529"/>
-          <w:sz w:val="28"/>
-          <w:szCs w:val="28"/>
-          <w:lang w:eastAsia="en-IN"/>
-        </w:rPr>
-        <w:t xml:space="preserve"> VCS as their version control system. But in 2005 </w:t>
-      </w:r>
-      <w:proofErr w:type="spellStart"/>
-      <w:r>
-        <w:rPr>
-          <w:rFonts w:ascii="Helvetica" w:eastAsia="Times New Roman" w:hAnsi="Helvetica" w:cs="Times New Roman"/>
-          <w:color w:val="212529"/>
-          <w:sz w:val="28"/>
-          <w:szCs w:val="28"/>
-          <w:lang w:eastAsia="en-IN"/>
-        </w:rPr>
-        <w:t>Bitkeeper</w:t>
-      </w:r>
-      <w:proofErr w:type="spellEnd"/>
-      <w:r>
-        <w:rPr>
-          <w:rFonts w:ascii="Helvetica" w:eastAsia="Times New Roman" w:hAnsi="Helvetica" w:cs="Times New Roman"/>
-          <w:color w:val="212529"/>
-          <w:sz w:val="28"/>
-          <w:szCs w:val="28"/>
-          <w:lang w:eastAsia="en-IN"/>
-        </w:rPr>
-        <w:t xml:space="preserve"> removed their free of charge status from them and asked to pay the Linux Development team a huge amount of money. After this</w:t>
-      </w:r>
-      <w:r>
-        <w:rPr>
-          <w:rFonts w:ascii="Helvetica" w:eastAsia="Times New Roman" w:hAnsi="Helvetica" w:cs="Times New Roman"/>
-          <w:b/>
-          <w:bCs/>
-          <w:color w:val="212529"/>
-          <w:sz w:val="28"/>
-          <w:szCs w:val="28"/>
-          <w:lang w:eastAsia="en-IN"/>
-        </w:rPr>
-        <w:t> Linus Torvalds</w:t>
-      </w:r>
-      <w:r>
-        <w:rPr>
-          <w:rFonts w:ascii="Helvetica" w:eastAsia="Times New Roman" w:hAnsi="Helvetica" w:cs="Times New Roman"/>
-          <w:color w:val="212529"/>
-          <w:sz w:val="28"/>
-          <w:szCs w:val="28"/>
-          <w:lang w:eastAsia="en-IN"/>
-        </w:rPr>
-        <w:t>, the creator of </w:t>
-      </w:r>
-      <w:r>
-        <w:rPr>
-          <w:rFonts w:ascii="Helvetica" w:eastAsia="Times New Roman" w:hAnsi="Helvetica" w:cs="Times New Roman"/>
-          <w:b/>
-          <w:bCs/>
-          <w:color w:val="212529"/>
-          <w:sz w:val="28"/>
-          <w:szCs w:val="28"/>
-          <w:lang w:eastAsia="en-IN"/>
-        </w:rPr>
-        <w:t>Linux</w:t>
-      </w:r>
-      <w:proofErr w:type="gramStart"/>
-      <w:r>
-        <w:rPr>
-          <w:rFonts w:ascii="Helvetica" w:eastAsia="Times New Roman" w:hAnsi="Helvetica" w:cs="Times New Roman"/>
-          <w:b/>
-          <w:bCs/>
-          <w:color w:val="212529"/>
-          <w:sz w:val="28"/>
-          <w:szCs w:val="28"/>
-          <w:lang w:eastAsia="en-IN"/>
-        </w:rPr>
-        <w:t> </w:t>
-      </w:r>
-      <w:r>
-        <w:rPr>
-          <w:rFonts w:ascii="Helvetica" w:eastAsia="Times New Roman" w:hAnsi="Helvetica" w:cs="Times New Roman"/>
-          <w:color w:val="212529"/>
-          <w:sz w:val="28"/>
-          <w:szCs w:val="28"/>
-          <w:lang w:eastAsia="en-IN"/>
-        </w:rPr>
-        <w:t> started</w:t>
-      </w:r>
-      <w:proofErr w:type="gramEnd"/>
-      <w:r>
-        <w:rPr>
-          <w:rFonts w:ascii="Helvetica" w:eastAsia="Times New Roman" w:hAnsi="Helvetica" w:cs="Times New Roman"/>
-          <w:color w:val="212529"/>
-          <w:sz w:val="28"/>
-          <w:szCs w:val="28"/>
-          <w:lang w:eastAsia="en-IN"/>
-        </w:rPr>
-        <w:t xml:space="preserve"> making his own version control system and then he made Git, a free Centralised Version Control System.  And everyone started using Git. </w:t>
+        <w:t> started making his own version control system and then he made Git, a free Centralised Version Control System.  And everyone started using Git. </w:t>
       </w:r>
     </w:p>
     <w:p>
@@ -1587,27 +1537,7 @@
           <w:sz w:val="28"/>
           <w:szCs w:val="28"/>
         </w:rPr>
-        <w:t xml:space="preserve">Hey everyone welcome, </w:t>
-      </w:r>
-      <w:proofErr w:type="gramStart"/>
-      <w:r>
-        <w:rPr>
-          <w:rFonts w:ascii="Helvetica" w:hAnsi="Helvetica"/>
-          <w:color w:val="212529"/>
-          <w:sz w:val="28"/>
-          <w:szCs w:val="28"/>
-        </w:rPr>
-        <w:t>In</w:t>
-      </w:r>
-      <w:proofErr w:type="gramEnd"/>
-      <w:r>
-        <w:rPr>
-          <w:rFonts w:ascii="Helvetica" w:hAnsi="Helvetica"/>
-          <w:color w:val="212529"/>
-          <w:sz w:val="28"/>
-          <w:szCs w:val="28"/>
-        </w:rPr>
-        <w:t xml:space="preserve"> this tutorial I am going to teach you about install</w:t>
+        <w:t>Hey everyone welcome, In this tutorial I am going to teach you about install</w:t>
       </w:r>
       <w:r>
         <w:rPr>
@@ -2001,7 +1931,6 @@
           <w:szCs w:val="28"/>
         </w:rPr>
       </w:pPr>
-      <w:proofErr w:type="gramStart"/>
       <w:r>
         <w:rPr>
           <w:rFonts w:ascii="Helvetica" w:hAnsi="Helvetica"/>
@@ -2010,18 +1939,7 @@
           <w:szCs w:val="28"/>
           <w:highlight w:val="yellow"/>
         </w:rPr>
-        <w:t>git</w:t>
-      </w:r>
-      <w:proofErr w:type="gramEnd"/>
-      <w:r>
-        <w:rPr>
-          <w:rFonts w:ascii="Helvetica" w:hAnsi="Helvetica"/>
-          <w:color w:val="212529"/>
-          <w:sz w:val="32"/>
-          <w:szCs w:val="28"/>
-          <w:highlight w:val="yellow"/>
-        </w:rPr>
-        <w:t xml:space="preserve"> </w:t>
+        <w:t xml:space="preserve">git </w:t>
       </w:r>
       <w:proofErr w:type="spellStart"/>
       <w:r>
@@ -2070,7 +1988,6 @@
           <w:szCs w:val="28"/>
         </w:rPr>
       </w:pPr>
-      <w:proofErr w:type="gramStart"/>
       <w:r>
         <w:rPr>
           <w:rFonts w:ascii="Helvetica" w:hAnsi="Helvetica"/>
@@ -2079,18 +1996,7 @@
           <w:szCs w:val="28"/>
           <w:highlight w:val="yellow"/>
         </w:rPr>
-        <w:t>git</w:t>
-      </w:r>
-      <w:proofErr w:type="gramEnd"/>
-      <w:r>
-        <w:rPr>
-          <w:rFonts w:ascii="Helvetica" w:hAnsi="Helvetica"/>
-          <w:color w:val="212529"/>
-          <w:sz w:val="32"/>
-          <w:szCs w:val="28"/>
-          <w:highlight w:val="yellow"/>
-        </w:rPr>
-        <w:t xml:space="preserve"> </w:t>
+        <w:t xml:space="preserve">git </w:t>
       </w:r>
       <w:proofErr w:type="spellStart"/>
       <w:r>
@@ -2379,27 +2285,7 @@
           <w:sz w:val="28"/>
           <w:szCs w:val="28"/>
         </w:rPr>
-        <w:t xml:space="preserve">Hey everyone welcome, </w:t>
-      </w:r>
-      <w:proofErr w:type="gramStart"/>
-      <w:r>
-        <w:rPr>
-          <w:rFonts w:ascii="Helvetica" w:hAnsi="Helvetica"/>
-          <w:color w:val="212529"/>
-          <w:sz w:val="28"/>
-          <w:szCs w:val="28"/>
-        </w:rPr>
-        <w:t>We</w:t>
-      </w:r>
-      <w:proofErr w:type="gramEnd"/>
-      <w:r>
-        <w:rPr>
-          <w:rFonts w:ascii="Helvetica" w:hAnsi="Helvetica"/>
-          <w:color w:val="212529"/>
-          <w:sz w:val="28"/>
-          <w:szCs w:val="28"/>
-        </w:rPr>
-        <w:t xml:space="preserve"> are going to learn about Three-stage architecture</w:t>
+        <w:t>Hey everyone welcome, We are going to learn about Three-stage architecture</w:t>
       </w:r>
       <w:r>
         <w:rPr>
@@ -2410,8 +2296,6 @@
         </w:rPr>
         <w:t xml:space="preserve"> of git. So let’s get started</w:t>
       </w:r>
-      <w:bookmarkStart w:id="0" w:name="_GoBack"/>
-      <w:bookmarkEnd w:id="0"/>
     </w:p>
     <w:p>
       <w:pPr>
@@ -2454,27 +2338,7 @@
           <w:sz w:val="28"/>
           <w:szCs w:val="28"/>
         </w:rPr>
-        <w:t xml:space="preserve">Let’s assume we are working on a project which has an index.html file, a folder named static and engine.js file. Now you have completed this and made it version 1 of this project. Now you want to add more features into it and if anything goes wrong, you could roll back to version 1 which runs perfectly. In this case, you will take a snapshot of the project. Which means you will save a state of this project where it is running without any errors. This process is called “Commit”. Now you have committed this project as C1 and continued to work. Now </w:t>
-      </w:r>
-      <w:proofErr w:type="gramStart"/>
-      <w:r>
-        <w:rPr>
-          <w:rFonts w:ascii="Helvetica" w:hAnsi="Helvetica"/>
-          <w:color w:val="212529"/>
-          <w:sz w:val="28"/>
-          <w:szCs w:val="28"/>
-        </w:rPr>
-        <w:t>You</w:t>
-      </w:r>
-      <w:proofErr w:type="gramEnd"/>
-      <w:r>
-        <w:rPr>
-          <w:rFonts w:ascii="Helvetica" w:hAnsi="Helvetica"/>
-          <w:color w:val="212529"/>
-          <w:sz w:val="28"/>
-          <w:szCs w:val="28"/>
-        </w:rPr>
-        <w:t xml:space="preserve"> have changed index.html and also the other files, but somehow engine.js file is not working anymore. So, in this case, you will just put index.html file on the second snapshot and pull the other working files from the first snapshot. This is where Three-stage architecture comes.  </w:t>
+        <w:t>Let’s assume we are working on a project which has an index.html file, a folder named static and engine.js file. Now you have completed this and made it version 1 of this project. Now you want to add more features into it and if anything goes wrong, you could roll back to version 1 which runs perfectly. In this case, you will take a snapshot of the project. Which means you will save a state of this project where it is running without any errors. This process is called “Commit”. Now you have committed this project as C1 and continued to work. Now You have changed index.html and also the other files, but somehow engine.js file is not working anymore. So, in this case, you will just put index.html file on the second snapshot and pull the other working files from the first snapshot. This is where Three-stage architecture comes.  </w:t>
       </w:r>
     </w:p>
     <w:p>
@@ -2817,27 +2681,7 @@
           <w:bCs w:val="0"/>
           <w:color w:val="212529"/>
         </w:rPr>
-        <w:t xml:space="preserve">Tracking </w:t>
-      </w:r>
-      <w:proofErr w:type="gramStart"/>
-      <w:r>
-        <w:rPr>
-          <w:rFonts w:ascii="Segoe UI" w:hAnsi="Segoe UI" w:cs="Segoe UI"/>
-          <w:b w:val="0"/>
-          <w:bCs w:val="0"/>
-          <w:color w:val="212529"/>
-        </w:rPr>
-        <w:t>Our</w:t>
-      </w:r>
-      <w:proofErr w:type="gramEnd"/>
-      <w:r>
-        <w:rPr>
-          <w:rFonts w:ascii="Segoe UI" w:hAnsi="Segoe UI" w:cs="Segoe UI"/>
-          <w:b w:val="0"/>
-          <w:bCs w:val="0"/>
-          <w:color w:val="212529"/>
-        </w:rPr>
-        <w:t xml:space="preserve"> first Git Project | </w:t>
+        <w:t xml:space="preserve">Tracking Our first Git Project | </w:t>
       </w:r>
     </w:p>
     <w:p>
@@ -2859,27 +2703,7 @@
           <w:sz w:val="28"/>
           <w:szCs w:val="28"/>
         </w:rPr>
-        <w:t xml:space="preserve">Hey everyone welcome, </w:t>
-      </w:r>
-      <w:proofErr w:type="gramStart"/>
-      <w:r>
-        <w:rPr>
-          <w:rFonts w:ascii="Helvetica" w:hAnsi="Helvetica"/>
-          <w:color w:val="212529"/>
-          <w:sz w:val="28"/>
-          <w:szCs w:val="28"/>
-        </w:rPr>
-        <w:t>We</w:t>
-      </w:r>
-      <w:proofErr w:type="gramEnd"/>
-      <w:r>
-        <w:rPr>
-          <w:rFonts w:ascii="Helvetica" w:hAnsi="Helvetica"/>
-          <w:color w:val="212529"/>
-          <w:sz w:val="28"/>
-          <w:szCs w:val="28"/>
-        </w:rPr>
-        <w:t xml:space="preserve"> are going to learn about Tracking a git project. So let’s get started.  </w:t>
+        <w:t>Hey everyone welcome, We are going to learn about Tracking a git project. So let’s get started.  </w:t>
       </w:r>
     </w:p>
     <w:p>
@@ -3271,27 +3095,7 @@
           <w:sz w:val="28"/>
           <w:szCs w:val="28"/>
         </w:rPr>
-        <w:t xml:space="preserve">Now if we do git status again it will say </w:t>
-      </w:r>
-      <w:proofErr w:type="gramStart"/>
-      <w:r>
-        <w:rPr>
-          <w:rFonts w:ascii="Helvetica" w:hAnsi="Helvetica"/>
-          <w:color w:val="212529"/>
-          <w:sz w:val="28"/>
-          <w:szCs w:val="28"/>
-        </w:rPr>
-        <w:t>There’s</w:t>
-      </w:r>
-      <w:proofErr w:type="gramEnd"/>
-      <w:r>
-        <w:rPr>
-          <w:rFonts w:ascii="Helvetica" w:hAnsi="Helvetica"/>
-          <w:color w:val="212529"/>
-          <w:sz w:val="28"/>
-          <w:szCs w:val="28"/>
-        </w:rPr>
-        <w:t xml:space="preserve"> nothing to commit, working tree clean. Which means we have successfully tracked our files.</w:t>
+        <w:t>Now if we do git status again it will say There’s nothing to commit, working tree clean. Which means we have successfully tracked our files.</w:t>
       </w:r>
     </w:p>
     <w:p>
@@ -3395,29 +3199,7 @@
           <w:szCs w:val="28"/>
           <w:highlight w:val="yellow"/>
         </w:rPr>
-        <w:t>“</w:t>
-      </w:r>
-      <w:proofErr w:type="gramStart"/>
-      <w:r>
-        <w:rPr>
-          <w:rFonts w:ascii="Helvetica" w:hAnsi="Helvetica"/>
-          <w:color w:val="212529"/>
-          <w:sz w:val="32"/>
-          <w:szCs w:val="28"/>
-          <w:highlight w:val="yellow"/>
-        </w:rPr>
-        <w:t>git</w:t>
-      </w:r>
-      <w:proofErr w:type="gramEnd"/>
-      <w:r>
-        <w:rPr>
-          <w:rFonts w:ascii="Helvetica" w:hAnsi="Helvetica"/>
-          <w:color w:val="212529"/>
-          <w:sz w:val="32"/>
-          <w:szCs w:val="28"/>
-          <w:highlight w:val="yellow"/>
-        </w:rPr>
-        <w:t xml:space="preserve"> add </w:t>
+        <w:t xml:space="preserve">“git add </w:t>
       </w:r>
       <w:proofErr w:type="spellStart"/>
       <w:r>
@@ -3679,27 +3461,7 @@
           <w:sz w:val="28"/>
           <w:szCs w:val="28"/>
         </w:rPr>
-        <w:t xml:space="preserve">Hey everyone welcome, </w:t>
-      </w:r>
-      <w:proofErr w:type="gramStart"/>
-      <w:r>
-        <w:rPr>
-          <w:rFonts w:ascii="Helvetica" w:hAnsi="Helvetica"/>
-          <w:color w:val="212529"/>
-          <w:sz w:val="28"/>
-          <w:szCs w:val="28"/>
-        </w:rPr>
-        <w:t>We</w:t>
-      </w:r>
-      <w:proofErr w:type="gramEnd"/>
-      <w:r>
-        <w:rPr>
-          <w:rFonts w:ascii="Helvetica" w:hAnsi="Helvetica"/>
-          <w:color w:val="212529"/>
-          <w:sz w:val="28"/>
-          <w:szCs w:val="28"/>
-        </w:rPr>
-        <w:t xml:space="preserve"> are going to learn about Cloning a Git Repository from </w:t>
+        <w:t xml:space="preserve">Hey everyone welcome, We are going to learn about Cloning a Git Repository from </w:t>
       </w:r>
       <w:proofErr w:type="spellStart"/>
       <w:r>
@@ -4197,27 +3959,7 @@
           <w:sz w:val="28"/>
           <w:szCs w:val="28"/>
         </w:rPr>
-        <w:t xml:space="preserve">Hey everyone welcome, </w:t>
-      </w:r>
-      <w:proofErr w:type="gramStart"/>
-      <w:r>
-        <w:rPr>
-          <w:rFonts w:ascii="Helvetica" w:hAnsi="Helvetica"/>
-          <w:color w:val="212529"/>
-          <w:sz w:val="28"/>
-          <w:szCs w:val="28"/>
-        </w:rPr>
-        <w:t>Today</w:t>
-      </w:r>
-      <w:proofErr w:type="gramEnd"/>
-      <w:r>
-        <w:rPr>
-          <w:rFonts w:ascii="Helvetica" w:hAnsi="Helvetica"/>
-          <w:color w:val="212529"/>
-          <w:sz w:val="28"/>
-          <w:szCs w:val="28"/>
-        </w:rPr>
-        <w:t xml:space="preserve"> we are going to learn about File status life cycle. So let’s get started. When you start to track files on an empty repository every file stays in the untracked stage. Which means we have not staged these files. So after adding the files by typing “git add --a”, every file moves into the unmodified section. Now if we change a few files they will be moved to modified and staged. Now what happened here is, we have added every file to the tracker and now as we modify files will be moved to the modified phase. Now if we run the add command then the files which were in the modified stage will be staged.</w:t>
+        <w:t>Hey everyone welcome, Today we are going to learn about File status life cycle. So let’s get started. When you start to track files on an empty repository every file stays in the untracked stage. Which means we have not staged these files. So after adding the files by typing “git add --a”, every file moves into the unmodified section. Now if we change a few files they will be moved to modified and staged. Now what happened here is, we have added every file to the tracker and now as we modify files will be moved to the modified phase. Now if we run the add command then the files which were in the modified stage will be staged.</w:t>
       </w:r>
     </w:p>
     <w:p>
@@ -4457,15 +4199,7 @@
         <w:spacing w:before="0" w:beforeAutospacing="0"/>
       </w:pPr>
       <w:r>
-        <w:t xml:space="preserve">Hey everyone welcome, </w:t>
-      </w:r>
-      <w:proofErr w:type="gramStart"/>
-      <w:r>
-        <w:t>Today</w:t>
-      </w:r>
-      <w:proofErr w:type="gramEnd"/>
-      <w:r>
-        <w:t xml:space="preserve"> we are going to learn about </w:t>
+        <w:t xml:space="preserve">Hey everyone welcome, Today we are going to learn about </w:t>
       </w:r>
       <w:proofErr w:type="spellStart"/>
       <w:r>
@@ -4546,25 +4280,7 @@
           <w:b/>
           <w:bCs/>
         </w:rPr>
-        <w:t xml:space="preserve">Now </w:t>
-      </w:r>
-      <w:proofErr w:type="gramStart"/>
-      <w:r>
-        <w:rPr>
-          <w:rStyle w:val="Strong"/>
-          <w:b/>
-          <w:bCs/>
-        </w:rPr>
-        <w:t>Let’s</w:t>
-      </w:r>
-      <w:proofErr w:type="gramEnd"/>
-      <w:r>
-        <w:rPr>
-          <w:rStyle w:val="Strong"/>
-          <w:b/>
-          <w:bCs/>
-        </w:rPr>
-        <w:t xml:space="preserve"> see how</w:t>
+        <w:t>Now Let’s see how</w:t>
       </w:r>
     </w:p>
     <w:p>
@@ -4586,7 +4302,6 @@
         </w:rPr>
         <w:t xml:space="preserve"> </w:t>
       </w:r>
-      <w:proofErr w:type="gramStart"/>
       <w:r>
         <w:rPr>
           <w:rStyle w:val="Strong"/>
@@ -4597,20 +4312,7 @@
           <w:szCs w:val="60"/>
           <w:highlight w:val="yellow"/>
         </w:rPr>
-        <w:t>to</w:t>
-      </w:r>
-      <w:proofErr w:type="gramEnd"/>
-      <w:r>
-        <w:rPr>
-          <w:rStyle w:val="Strong"/>
-          <w:b/>
-          <w:bCs/>
-          <w:color w:val="212529"/>
-          <w:sz w:val="52"/>
-          <w:szCs w:val="60"/>
-          <w:highlight w:val="yellow"/>
-        </w:rPr>
-        <w:t xml:space="preserve"> add .</w:t>
+        <w:t>to add .</w:t>
       </w:r>
       <w:proofErr w:type="spellStart"/>
       <w:r>
@@ -5404,40 +5106,29 @@
           <w:bCs w:val="0"/>
           <w:color w:val="212529"/>
         </w:rPr>
-        <w:t xml:space="preserve">Git Diff: Showing Changes Between Commits/Staging Area &amp; Working Directory </w:t>
-      </w:r>
-      <w:proofErr w:type="gramStart"/>
-      <w:r>
+        <w:t xml:space="preserve">Git Diff: Showing Changes Between Commits/Staging Area &amp; Working Directory | </w:t>
+      </w:r>
+      <w:r>
+        <w:rPr>
+          <w:rFonts w:ascii="Helvetica" w:hAnsi="Helvetica"/>
+          <w:color w:val="212529"/>
+          <w:sz w:val="28"/>
+          <w:szCs w:val="28"/>
+        </w:rPr>
+        <w:t>.</w:t>
+      </w:r>
+    </w:p>
+    <w:p>
+      <w:pPr>
+        <w:pStyle w:val="Heading4"/>
+        <w:shd w:val="clear" w:color="auto" w:fill="F8F9FA"/>
+        <w:spacing w:before="375" w:beforeAutospacing="0" w:after="135" w:afterAutospacing="0"/>
         <w:rPr>
           <w:rFonts w:ascii="Segoe UI" w:hAnsi="Segoe UI" w:cs="Segoe UI"/>
           <w:b w:val="0"/>
           <w:bCs w:val="0"/>
           <w:color w:val="212529"/>
         </w:rPr>
-        <w:t xml:space="preserve">| </w:t>
-      </w:r>
-      <w:r>
-        <w:rPr>
-          <w:rFonts w:ascii="Helvetica" w:hAnsi="Helvetica"/>
-          <w:color w:val="212529"/>
-          <w:sz w:val="28"/>
-          <w:szCs w:val="28"/>
-        </w:rPr>
-        <w:t>.</w:t>
-      </w:r>
-      <w:proofErr w:type="gramEnd"/>
-    </w:p>
-    <w:p>
-      <w:pPr>
-        <w:pStyle w:val="Heading4"/>
-        <w:shd w:val="clear" w:color="auto" w:fill="F8F9FA"/>
-        <w:spacing w:before="375" w:beforeAutospacing="0" w:after="135" w:afterAutospacing="0"/>
-        <w:rPr>
-          <w:rFonts w:ascii="Segoe UI" w:hAnsi="Segoe UI" w:cs="Segoe UI"/>
-          <w:b w:val="0"/>
-          <w:bCs w:val="0"/>
-          <w:color w:val="212529"/>
-        </w:rPr>
       </w:pPr>
       <w:r>
         <w:rPr>
@@ -5468,27 +5159,16 @@
           <w:sz w:val="28"/>
           <w:szCs w:val="28"/>
         </w:rPr>
-        <w:t>Diff command is used in git to track the difference between the changes made on a file</w:t>
-      </w:r>
-      <w:proofErr w:type="gramStart"/>
-      <w:r>
-        <w:rPr>
-          <w:rFonts w:ascii="Helvetica" w:hAnsi="Helvetica"/>
-          <w:color w:val="212529"/>
-          <w:sz w:val="28"/>
-          <w:szCs w:val="28"/>
-        </w:rPr>
-        <w:t>..</w:t>
-      </w:r>
-      <w:proofErr w:type="gramEnd"/>
-      <w:r>
-        <w:rPr>
-          <w:rFonts w:ascii="Helvetica" w:hAnsi="Helvetica"/>
-          <w:color w:val="212529"/>
-          <w:sz w:val="28"/>
-          <w:szCs w:val="28"/>
-        </w:rPr>
-        <w:t xml:space="preserve"> Diff command takes two inputs and shows the differences between them. These inputs can be branches, working trees, commits and more. </w:t>
+        <w:t>Diff command is used in git to track the difference between the changes made on a file.. Diff command takes two inputs and shows the differences between them. These inputs can be branches, w</w:t>
+      </w:r>
+      <w:r>
+        <w:rPr>
+          <w:rFonts w:ascii="Helvetica" w:hAnsi="Helvetica"/>
+          <w:color w:val="212529"/>
+          <w:sz w:val="28"/>
+          <w:szCs w:val="28"/>
+        </w:rPr>
+        <w:t>orking trees, commits and more</w:t>
       </w:r>
     </w:p>
     <w:p>
@@ -5563,8 +5243,19 @@
           <w:sz w:val="28"/>
           <w:szCs w:val="28"/>
         </w:rPr>
-        <w:t>Now if you do “git status” it will show that the file has been staged.</w:t>
-      </w:r>
+        <w:t>Now if you do “git status” it will sho</w:t>
+      </w:r>
+      <w:r>
+        <w:rPr>
+          <w:rFonts w:ascii="Helvetica" w:hAnsi="Helvetica"/>
+          <w:color w:val="212529"/>
+          <w:sz w:val="28"/>
+          <w:szCs w:val="28"/>
+        </w:rPr>
+        <w:t>w that the file has been staged</w:t>
+      </w:r>
+      <w:bookmarkStart w:id="0" w:name="_GoBack"/>
+      <w:bookmarkEnd w:id="0"/>
     </w:p>
     <w:p>
       <w:pPr>

</xml_diff>